<commit_message>
Atualização dos termos de direitos autorais na versão final do artigo para o SBES 2016.
</commit_message>
<xml_diff>
--- a/SBES_2016/DyeVC_SBES_2016.docx
+++ b/SBES_2016/DyeVC_SBES_2016.docx
@@ -6,8 +6,6 @@
       <w:pPr>
         <w:pStyle w:val="Paper-Title"/>
       </w:pPr>
-      <w:bookmarkStart w:id="0" w:name="_GoBack"/>
-      <w:bookmarkEnd w:id="0"/>
       <w:r>
         <w:t>Topology</w:t>
       </w:r>
@@ -176,7 +174,14 @@
           <w:i/>
           <w:iCs/>
         </w:rPr>
-        <w:t>• Software and its engineering~Development frameworks and environments   • Software and its engineering~Software version control   • Software and its engineering~Pair programming   • Software and its engineering~Programming teams</w:t>
+        <w:t>• Software and its engineer</w:t>
+      </w:r>
+      <w:r>
+        <w:rPr>
+          <w:i/>
+          <w:iCs/>
+        </w:rPr>
+        <w:t>ing~Software version control</w:t>
       </w:r>
     </w:p>
     <w:p>
@@ -491,10 +496,7 @@
         <w:pStyle w:val="EstiloRecuodecorpodetextoPrimeiralinha0cmDepoisde"/>
       </w:pPr>
       <w:r>
-        <w:t xml:space="preserve">Besides these changes from local to client-server and then to a distributed architecture, the concurrency control policy adopted by </w:t>
-      </w:r>
-      <w:r>
-        <w:t xml:space="preserve">VCSs also changed from lock-based (pessimistic) to branch-based (optimistic). According to Walrad and Strom </w:t>
+        <w:t xml:space="preserve">Besides these changes from local to client-server and then to a distributed architecture, the concurrency control policy adopted by VCSs also changed from lock-based (pessimistic) to branch-based (optimistic). According to Walrad and Strom </w:t>
       </w:r>
       <w:r>
         <w:fldChar w:fldCharType="begin"/>
@@ -512,7 +514,10 @@
         <w:fldChar w:fldCharType="end"/>
       </w:r>
       <w:r>
-        <w:t xml:space="preserve">, creating branches in VCSs is essential to software development because it enables concurrent development, allowing the maintenance of different versions of a system, the customization to different platforms/customers, among other features. DVCSs include better support for working with branches </w:t>
+        <w:t xml:space="preserve">, creating branches in VCSs is essential to software development because it </w:t>
+      </w:r>
+      <w:r>
+        <w:t xml:space="preserve">enables concurrent development, allowing the maintenance of different versions of a system, the customization to different platforms/customers, among other features. DVCSs include better support for working with branches </w:t>
       </w:r>
       <w:r>
         <w:fldChar w:fldCharType="begin"/>
@@ -692,7 +697,12 @@
         <w:fldChar w:fldCharType="end"/>
       </w:r>
       <w:r>
-        <w:t xml:space="preserve">, Lighthouse </w:t>
+        <w:t>, Lighth</w:t>
+      </w:r>
+      <w:bookmarkStart w:id="0" w:name="_GoBack"/>
+      <w:bookmarkEnd w:id="0"/>
+      <w:r>
+        <w:t xml:space="preserve">ouse </w:t>
       </w:r>
       <w:r>
         <w:fldChar w:fldCharType="begin"/>
@@ -1049,7 +1059,7 @@
         <mc:AlternateContent>
           <mc:Choice Requires="wps">
             <w:drawing>
-              <wp:anchor distT="0" distB="0" distL="114300" distR="114300" simplePos="0" relativeHeight="251675648" behindDoc="1" locked="1" layoutInCell="1" allowOverlap="0" wp14:anchorId="3720BD79" wp14:editId="6E0B1A5E">
+              <wp:anchor distT="0" distB="0" distL="114300" distR="114300" simplePos="0" relativeHeight="251666432" behindDoc="1" locked="1" layoutInCell="1" allowOverlap="0" wp14:anchorId="3720BD79" wp14:editId="6E0B1A5E">
                 <wp:simplePos x="0" y="0"/>
                 <wp:positionH relativeFrom="margin">
                   <wp:align>left</wp:align>
@@ -1157,14 +1167,27 @@
                             <w:r>
                               <w:t xml:space="preserve">Figure </w:t>
                             </w:r>
-                            <w:fldSimple w:instr=" SEQ Figure \* ARABIC ">
-                              <w:r>
-                                <w:rPr>
-                                  <w:noProof/>
-                                </w:rPr>
-                                <w:t>1</w:t>
-                              </w:r>
-                            </w:fldSimple>
+                            <w:r>
+                              <w:fldChar w:fldCharType="begin"/>
+                            </w:r>
+                            <w:r>
+                              <w:instrText xml:space="preserve"> SEQ Figure \* ARABIC </w:instrText>
+                            </w:r>
+                            <w:r>
+                              <w:fldChar w:fldCharType="separate"/>
+                            </w:r>
+                            <w:r>
+                              <w:rPr>
+                                <w:noProof/>
+                              </w:rPr>
+                              <w:t>1</w:t>
+                            </w:r>
+                            <w:r>
+                              <w:rPr>
+                                <w:noProof/>
+                              </w:rPr>
+                              <w:fldChar w:fldCharType="end"/>
+                            </w:r>
                             <w:bookmarkEnd w:id="1"/>
                             <w:r>
                               <w:t>. D</w:t>
@@ -1207,7 +1230,7 @@
                 <v:stroke joinstyle="miter"/>
                 <v:path gradientshapeok="t" o:connecttype="rect"/>
               </v:shapetype>
-              <v:shape id="Caixa de Texto 2" o:spid="_x0000_s1026" type="#_x0000_t202" style="position:absolute;left:0;text-align:left;margin-left:0;margin-top:0;width:240.35pt;height:171.2pt;z-index:-251640832;visibility:visible;mso-wrap-style:square;mso-width-percent:0;mso-height-percent:0;mso-wrap-distance-left:9pt;mso-wrap-distance-top:0;mso-wrap-distance-right:9pt;mso-wrap-distance-bottom:0;mso-position-horizontal:left;mso-position-horizontal-relative:margin;mso-position-vertical:top;mso-position-vertical-relative:margin;mso-width-percent:0;mso-height-percent:0;mso-width-relative:margin;mso-height-relative:margin;v-text-anchor:top" o:gfxdata="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" o:allowoverlap="f" stroked="f">
+              <v:shape id="Caixa de Texto 2" o:spid="_x0000_s1026" type="#_x0000_t202" style="position:absolute;left:0;text-align:left;margin-left:0;margin-top:0;width:240.35pt;height:171.2pt;z-index:-251650048;visibility:visible;mso-wrap-style:square;mso-width-percent:0;mso-height-percent:0;mso-wrap-distance-left:9pt;mso-wrap-distance-top:0;mso-wrap-distance-right:9pt;mso-wrap-distance-bottom:0;mso-position-horizontal:left;mso-position-horizontal-relative:margin;mso-position-vertical:top;mso-position-vertical-relative:margin;mso-width-percent:0;mso-height-percent:0;mso-width-relative:margin;mso-height-relative:margin;v-text-anchor:top" o:gfxdata="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" o:allowoverlap="f" stroked="f">
                 <v:textbox inset="0,0,0,0">
                   <w:txbxContent>
                     <w:p>
@@ -1277,14 +1300,27 @@
                       <w:r>
                         <w:t xml:space="preserve">Figure </w:t>
                       </w:r>
-                      <w:fldSimple w:instr=" SEQ Figure \* ARABIC ">
-                        <w:r>
-                          <w:rPr>
-                            <w:noProof/>
-                          </w:rPr>
-                          <w:t>1</w:t>
-                        </w:r>
-                      </w:fldSimple>
+                      <w:r>
+                        <w:fldChar w:fldCharType="begin"/>
+                      </w:r>
+                      <w:r>
+                        <w:instrText xml:space="preserve"> SEQ Figure \* ARABIC </w:instrText>
+                      </w:r>
+                      <w:r>
+                        <w:fldChar w:fldCharType="separate"/>
+                      </w:r>
+                      <w:r>
+                        <w:rPr>
+                          <w:noProof/>
+                        </w:rPr>
+                        <w:t>1</w:t>
+                      </w:r>
+                      <w:r>
+                        <w:rPr>
+                          <w:noProof/>
+                        </w:rPr>
+                        <w:fldChar w:fldCharType="end"/>
+                      </w:r>
                       <w:bookmarkEnd w:id="2"/>
                       <w:r>
                         <w:t>. D</w:t>
@@ -1804,7 +1840,7 @@
         <mc:AlternateContent>
           <mc:Choice Requires="wps">
             <w:drawing>
-              <wp:anchor distT="0" distB="0" distL="114300" distR="114300" simplePos="0" relativeHeight="251651072" behindDoc="1" locked="1" layoutInCell="1" allowOverlap="0" wp14:anchorId="2DFD0079" wp14:editId="390A0D02">
+              <wp:anchor distT="0" distB="0" distL="114300" distR="114300" simplePos="0" relativeHeight="251655168" behindDoc="1" locked="1" layoutInCell="1" allowOverlap="0" wp14:anchorId="2DFD0079" wp14:editId="390A0D02">
                 <wp:simplePos x="0" y="0"/>
                 <wp:positionH relativeFrom="margin">
                   <wp:align>left</wp:align>
@@ -1841,7 +1877,7 @@
                         </a:ln>
                         <a:extLst>
                           <a:ext uri="{91240B29-F687-4f45-9708-019B960494DF}">
-                            <a14:hiddenLine xmlns="" xmlns:mo="http://schemas.microsoft.com/office/mac/office/2008/main" xmlns:mv="urn:schemas-microsoft-com:mac:vml" xmlns:o="urn:schemas-microsoft-com:office:office" xmlns:v="urn:schemas-microsoft-com:vml" xmlns:w10="urn:schemas-microsoft-com:office:word" xmlns:w="http://schemas.openxmlformats.org/wordprocessingml/2006/main" xmlns:a14="http://schemas.microsoft.com/office/drawing/2010/main" w="9525">
+                            <a14:hiddenLine xmlns:a14="http://schemas.microsoft.com/office/drawing/2010/main" xmlns:w="http://schemas.openxmlformats.org/wordprocessingml/2006/main" xmlns:w10="urn:schemas-microsoft-com:office:word" xmlns:v="urn:schemas-microsoft-com:vml" xmlns:o="urn:schemas-microsoft-com:office:office" xmlns:mv="urn:schemas-microsoft-com:mac:vml" xmlns:mo="http://schemas.microsoft.com/office/mac/office/2008/main" xmlns="" w="9525">
                               <a:solidFill>
                                 <a:srgbClr val="000000"/>
                               </a:solidFill>
@@ -1922,27 +1958,14 @@
                             <w:r>
                               <w:t xml:space="preserve">Figure </w:t>
                             </w:r>
-                            <w:r>
-                              <w:fldChar w:fldCharType="begin"/>
-                            </w:r>
-                            <w:r>
-                              <w:instrText xml:space="preserve"> SEQ Figure \* ARABIC </w:instrText>
-                            </w:r>
-                            <w:r>
-                              <w:fldChar w:fldCharType="separate"/>
-                            </w:r>
-                            <w:r>
-                              <w:rPr>
-                                <w:noProof/>
-                              </w:rPr>
-                              <w:t>2</w:t>
-                            </w:r>
-                            <w:r>
-                              <w:rPr>
-                                <w:noProof/>
-                              </w:rPr>
-                              <w:fldChar w:fldCharType="end"/>
-                            </w:r>
+                            <w:fldSimple w:instr=" SEQ Figure \* ARABIC ">
+                              <w:r>
+                                <w:rPr>
+                                  <w:noProof/>
+                                </w:rPr>
+                                <w:t>2</w:t>
+                              </w:r>
+                            </w:fldSimple>
                             <w:bookmarkEnd w:id="6"/>
                             <w:r>
                               <w:t>. Metamodel used to store DyeVC data</w:t>
@@ -1967,7 +1990,7 @@
           </mc:Choice>
           <mc:Fallback>
             <w:pict>
-              <v:shape w14:anchorId="2DFD0079" id="Text Box 15" o:spid="_x0000_s1027" type="#_x0000_t202" style="position:absolute;left:0;text-align:left;margin-left:0;margin-top:0;width:240.35pt;height:207.2pt;z-index:-251665408;visibility:visible;mso-wrap-style:square;mso-width-percent:0;mso-height-percent:0;mso-wrap-distance-left:9pt;mso-wrap-distance-top:0;mso-wrap-distance-right:9pt;mso-wrap-distance-bottom:0;mso-position-horizontal:left;mso-position-horizontal-relative:margin;mso-position-vertical:top;mso-position-vertical-relative:margin;mso-width-percent:0;mso-height-percent:0;mso-width-relative:margin;mso-height-relative:margin;v-text-anchor:top" o:gfxdata="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" o:allowoverlap="f" stroked="f">
+              <v:shape w14:anchorId="2DFD0079" id="Text Box 15" o:spid="_x0000_s1027" type="#_x0000_t202" style="position:absolute;left:0;text-align:left;margin-left:0;margin-top:0;width:240.35pt;height:207.2pt;z-index:-251661312;visibility:visible;mso-wrap-style:square;mso-width-percent:0;mso-height-percent:0;mso-wrap-distance-left:9pt;mso-wrap-distance-top:0;mso-wrap-distance-right:9pt;mso-wrap-distance-bottom:0;mso-position-horizontal:left;mso-position-horizontal-relative:margin;mso-position-vertical:top;mso-position-vertical-relative:margin;mso-width-percent:0;mso-height-percent:0;mso-width-relative:margin;mso-height-relative:margin;v-text-anchor:top" o:gfxdata="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" o:allowoverlap="f" stroked="f">
                 <v:textbox>
                   <w:txbxContent>
                     <w:p>
@@ -2038,27 +2061,14 @@
                       <w:r>
                         <w:t xml:space="preserve">Figure </w:t>
                       </w:r>
-                      <w:r>
-                        <w:fldChar w:fldCharType="begin"/>
-                      </w:r>
-                      <w:r>
-                        <w:instrText xml:space="preserve"> SEQ Figure \* ARABIC </w:instrText>
-                      </w:r>
-                      <w:r>
-                        <w:fldChar w:fldCharType="separate"/>
-                      </w:r>
-                      <w:r>
-                        <w:rPr>
-                          <w:noProof/>
-                        </w:rPr>
-                        <w:t>2</w:t>
-                      </w:r>
-                      <w:r>
-                        <w:rPr>
-                          <w:noProof/>
-                        </w:rPr>
-                        <w:fldChar w:fldCharType="end"/>
-                      </w:r>
+                      <w:fldSimple w:instr=" SEQ Figure \* ARABIC ">
+                        <w:r>
+                          <w:rPr>
+                            <w:noProof/>
+                          </w:rPr>
+                          <w:t>2</w:t>
+                        </w:r>
+                      </w:fldSimple>
                       <w:bookmarkEnd w:id="7"/>
                       <w:r>
                         <w:t>. Metamodel used to store DyeVC data</w:t>
@@ -2081,7 +2091,7 @@
         <mc:AlternateContent>
           <mc:Choice Requires="wps">
             <w:drawing>
-              <wp:anchor distT="0" distB="0" distL="114300" distR="114300" simplePos="0" relativeHeight="251640832" behindDoc="0" locked="1" layoutInCell="1" allowOverlap="0" wp14:anchorId="73E34C50" wp14:editId="534ACFB5">
+              <wp:anchor distT="0" distB="0" distL="114300" distR="114300" simplePos="0" relativeHeight="251651072" behindDoc="0" locked="1" layoutInCell="1" allowOverlap="0" wp14:anchorId="73E34C50" wp14:editId="534ACFB5">
                 <wp:simplePos x="0" y="0"/>
                 <wp:positionH relativeFrom="margin">
                   <wp:align>right</wp:align>
@@ -2118,7 +2128,7 @@
                         </a:ln>
                         <a:extLst>
                           <a:ext uri="{91240B29-F687-4f45-9708-019B960494DF}">
-                            <a14:hiddenLine xmlns="" xmlns:mo="http://schemas.microsoft.com/office/mac/office/2008/main" xmlns:mv="urn:schemas-microsoft-com:mac:vml" xmlns:o="urn:schemas-microsoft-com:office:office" xmlns:v="urn:schemas-microsoft-com:vml" xmlns:w10="urn:schemas-microsoft-com:office:word" xmlns:w="http://schemas.openxmlformats.org/wordprocessingml/2006/main" xmlns:a14="http://schemas.microsoft.com/office/drawing/2010/main" w="9525">
+                            <a14:hiddenLine xmlns:a14="http://schemas.microsoft.com/office/drawing/2010/main" xmlns:w="http://schemas.openxmlformats.org/wordprocessingml/2006/main" xmlns:w10="urn:schemas-microsoft-com:office:word" xmlns:v="urn:schemas-microsoft-com:vml" xmlns:o="urn:schemas-microsoft-com:office:office" xmlns:mv="urn:schemas-microsoft-com:mac:vml" xmlns:mo="http://schemas.microsoft.com/office/mac/office/2008/main" xmlns="" w="9525">
                               <a:solidFill>
                                 <a:srgbClr val="000000"/>
                               </a:solidFill>
@@ -2205,27 +2215,14 @@
                             <w:r>
                               <w:t xml:space="preserve">Figure </w:t>
                             </w:r>
-                            <w:r>
-                              <w:fldChar w:fldCharType="begin"/>
-                            </w:r>
-                            <w:r>
-                              <w:instrText xml:space="preserve"> SEQ Figure \* ARABIC </w:instrText>
-                            </w:r>
-                            <w:r>
-                              <w:fldChar w:fldCharType="separate"/>
-                            </w:r>
-                            <w:r>
-                              <w:rPr>
-                                <w:noProof/>
-                              </w:rPr>
-                              <w:t>3</w:t>
-                            </w:r>
-                            <w:r>
-                              <w:rPr>
-                                <w:noProof/>
-                              </w:rPr>
-                              <w:fldChar w:fldCharType="end"/>
-                            </w:r>
+                            <w:fldSimple w:instr=" SEQ Figure \* ARABIC ">
+                              <w:r>
+                                <w:rPr>
+                                  <w:noProof/>
+                                </w:rPr>
+                                <w:t>3</w:t>
+                              </w:r>
+                            </w:fldSimple>
                             <w:bookmarkEnd w:id="8"/>
                             <w:r>
                               <w:t>. DyeVC showing notifications in notification area</w:t>
@@ -2252,7 +2249,7 @@
           </mc:Choice>
           <mc:Fallback>
             <w:pict>
-              <v:shape w14:anchorId="73E34C50" id="Text Box 11" o:spid="_x0000_s1028" type="#_x0000_t202" style="position:absolute;left:0;text-align:left;margin-left:188.3pt;margin-top:0;width:239.5pt;height:79.05pt;z-index:251640832;visibility:visible;mso-wrap-style:square;mso-width-percent:0;mso-height-percent:0;mso-wrap-distance-left:9pt;mso-wrap-distance-top:0;mso-wrap-distance-right:9pt;mso-wrap-distance-bottom:0;mso-position-horizontal:right;mso-position-horizontal-relative:margin;mso-position-vertical:top;mso-position-vertical-relative:margin;mso-width-percent:0;mso-height-percent:0;mso-width-relative:margin;mso-height-relative:margin;v-text-anchor:top" o:gfxdata="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" o:allowoverlap="f" stroked="f">
+              <v:shape w14:anchorId="73E34C50" id="Text Box 11" o:spid="_x0000_s1028" type="#_x0000_t202" style="position:absolute;left:0;text-align:left;margin-left:188.3pt;margin-top:0;width:239.5pt;height:79.05pt;z-index:251651072;visibility:visible;mso-wrap-style:square;mso-width-percent:0;mso-height-percent:0;mso-wrap-distance-left:9pt;mso-wrap-distance-top:0;mso-wrap-distance-right:9pt;mso-wrap-distance-bottom:0;mso-position-horizontal:right;mso-position-horizontal-relative:margin;mso-position-vertical:top;mso-position-vertical-relative:margin;mso-width-percent:0;mso-height-percent:0;mso-width-relative:margin;mso-height-relative:margin;v-text-anchor:top" o:gfxdata="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" o:allowoverlap="f" stroked="f">
                 <v:textbox>
                   <w:txbxContent>
                     <w:p>
@@ -2329,27 +2326,14 @@
                       <w:r>
                         <w:t xml:space="preserve">Figure </w:t>
                       </w:r>
-                      <w:r>
-                        <w:fldChar w:fldCharType="begin"/>
-                      </w:r>
-                      <w:r>
-                        <w:instrText xml:space="preserve"> SEQ Figure \* ARABIC </w:instrText>
-                      </w:r>
-                      <w:r>
-                        <w:fldChar w:fldCharType="separate"/>
-                      </w:r>
-                      <w:r>
-                        <w:rPr>
-                          <w:noProof/>
-                        </w:rPr>
-                        <w:t>3</w:t>
-                      </w:r>
-                      <w:r>
-                        <w:rPr>
-                          <w:noProof/>
-                        </w:rPr>
-                        <w:fldChar w:fldCharType="end"/>
-                      </w:r>
+                      <w:fldSimple w:instr=" SEQ Figure \* ARABIC ">
+                        <w:r>
+                          <w:rPr>
+                            <w:noProof/>
+                          </w:rPr>
+                          <w:t>3</w:t>
+                        </w:r>
+                      </w:fldSimple>
                       <w:bookmarkEnd w:id="9"/>
                       <w:r>
                         <w:t>. DyeVC showing notifications in notification area</w:t>
@@ -2410,7 +2394,7 @@
         <mc:AlternateContent>
           <mc:Choice Requires="wps">
             <w:drawing>
-              <wp:anchor distT="0" distB="0" distL="114300" distR="114300" simplePos="0" relativeHeight="251644928" behindDoc="0" locked="1" layoutInCell="1" allowOverlap="0" wp14:anchorId="271830CD" wp14:editId="00EA8CD5">
+              <wp:anchor distT="0" distB="0" distL="114300" distR="114300" simplePos="0" relativeHeight="251653120" behindDoc="0" locked="1" layoutInCell="1" allowOverlap="0" wp14:anchorId="271830CD" wp14:editId="00EA8CD5">
                 <wp:simplePos x="0" y="0"/>
                 <wp:positionH relativeFrom="margin">
                   <wp:posOffset>3366135</wp:posOffset>
@@ -2447,7 +2431,7 @@
                         </a:ln>
                         <a:extLst>
                           <a:ext uri="{91240B29-F687-4f45-9708-019B960494DF}">
-                            <a14:hiddenLine xmlns="" xmlns:mo="http://schemas.microsoft.com/office/mac/office/2008/main" xmlns:mv="urn:schemas-microsoft-com:mac:vml" xmlns:o="urn:schemas-microsoft-com:office:office" xmlns:v="urn:schemas-microsoft-com:vml" xmlns:w10="urn:schemas-microsoft-com:office:word" xmlns:w="http://schemas.openxmlformats.org/wordprocessingml/2006/main" xmlns:a14="http://schemas.microsoft.com/office/drawing/2010/main" w="9525">
+                            <a14:hiddenLine xmlns:a14="http://schemas.microsoft.com/office/drawing/2010/main" xmlns:w="http://schemas.openxmlformats.org/wordprocessingml/2006/main" xmlns:w10="urn:schemas-microsoft-com:office:word" xmlns:v="urn:schemas-microsoft-com:vml" xmlns:o="urn:schemas-microsoft-com:office:office" xmlns:mv="urn:schemas-microsoft-com:mac:vml" xmlns:mo="http://schemas.microsoft.com/office/mac/office/2008/main" xmlns="" w="9525">
                               <a:solidFill>
                                 <a:srgbClr val="000000"/>
                               </a:solidFill>
@@ -2532,27 +2516,14 @@
                             <w:r>
                               <w:t xml:space="preserve">Figure </w:t>
                             </w:r>
-                            <w:r>
-                              <w:fldChar w:fldCharType="begin"/>
-                            </w:r>
-                            <w:r>
-                              <w:instrText xml:space="preserve"> SEQ Figure \* ARABIC </w:instrText>
-                            </w:r>
-                            <w:r>
-                              <w:fldChar w:fldCharType="separate"/>
-                            </w:r>
-                            <w:r>
-                              <w:rPr>
-                                <w:noProof/>
-                              </w:rPr>
-                              <w:t>4</w:t>
-                            </w:r>
-                            <w:r>
-                              <w:rPr>
-                                <w:noProof/>
-                              </w:rPr>
-                              <w:fldChar w:fldCharType="end"/>
-                            </w:r>
+                            <w:fldSimple w:instr=" SEQ Figure \* ARABIC ">
+                              <w:r>
+                                <w:rPr>
+                                  <w:noProof/>
+                                </w:rPr>
+                                <w:t>4</w:t>
+                              </w:r>
+                            </w:fldSimple>
                             <w:bookmarkEnd w:id="11"/>
                             <w:r>
                               <w:t>. Topology view for a given project</w:t>
@@ -2582,7 +2553,7 @@
           </mc:Choice>
           <mc:Fallback>
             <w:pict>
-              <v:shape w14:anchorId="271830CD" id="Text Box 14" o:spid="_x0000_s1029" type="#_x0000_t202" style="position:absolute;left:0;text-align:left;margin-left:265.05pt;margin-top:79.6pt;width:239.5pt;height:187.05pt;z-index:251644928;visibility:visible;mso-wrap-style:square;mso-width-percent:0;mso-height-percent:0;mso-wrap-distance-left:9pt;mso-wrap-distance-top:0;mso-wrap-distance-right:9pt;mso-wrap-distance-bottom:0;mso-position-horizontal:absolute;mso-position-horizontal-relative:margin;mso-position-vertical:absolute;mso-position-vertical-relative:margin;mso-width-percent:0;mso-height-percent:0;mso-width-relative:margin;mso-height-relative:margin;v-text-anchor:top" o:gfxdata="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" o:allowoverlap="f" stroked="f">
+              <v:shape w14:anchorId="271830CD" id="Text Box 14" o:spid="_x0000_s1029" type="#_x0000_t202" style="position:absolute;left:0;text-align:left;margin-left:265.05pt;margin-top:79.6pt;width:239.5pt;height:187.05pt;z-index:251653120;visibility:visible;mso-wrap-style:square;mso-width-percent:0;mso-height-percent:0;mso-wrap-distance-left:9pt;mso-wrap-distance-top:0;mso-wrap-distance-right:9pt;mso-wrap-distance-bottom:0;mso-position-horizontal:absolute;mso-position-horizontal-relative:margin;mso-position-vertical:absolute;mso-position-vertical-relative:margin;mso-width-percent:0;mso-height-percent:0;mso-width-relative:margin;mso-height-relative:margin;v-text-anchor:top" o:gfxdata="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" o:allowoverlap="f" stroked="f">
                 <v:textbox>
                   <w:txbxContent>
                     <w:p>
@@ -2657,27 +2628,14 @@
                       <w:r>
                         <w:t xml:space="preserve">Figure </w:t>
                       </w:r>
-                      <w:r>
-                        <w:fldChar w:fldCharType="begin"/>
-                      </w:r>
-                      <w:r>
-                        <w:instrText xml:space="preserve"> SEQ Figure \* ARABIC </w:instrText>
-                      </w:r>
-                      <w:r>
-                        <w:fldChar w:fldCharType="separate"/>
-                      </w:r>
-                      <w:r>
-                        <w:rPr>
-                          <w:noProof/>
-                        </w:rPr>
-                        <w:t>4</w:t>
-                      </w:r>
-                      <w:r>
-                        <w:rPr>
-                          <w:noProof/>
-                        </w:rPr>
-                        <w:fldChar w:fldCharType="end"/>
-                      </w:r>
+                      <w:fldSimple w:instr=" SEQ Figure \* ARABIC ">
+                        <w:r>
+                          <w:rPr>
+                            <w:noProof/>
+                          </w:rPr>
+                          <w:t>4</w:t>
+                        </w:r>
+                      </w:fldSimple>
                       <w:bookmarkEnd w:id="12"/>
                       <w:r>
                         <w:t>. Topology view for a given project</w:t>
@@ -3434,7 +3392,7 @@
                         </a:ln>
                         <a:extLst>
                           <a:ext uri="{91240B29-F687-4f45-9708-019B960494DF}">
-                            <a14:hiddenLine xmlns="" xmlns:mo="http://schemas.microsoft.com/office/mac/office/2008/main" xmlns:mv="urn:schemas-microsoft-com:mac:vml" xmlns:o="urn:schemas-microsoft-com:office:office" xmlns:v="urn:schemas-microsoft-com:vml" xmlns:w10="urn:schemas-microsoft-com:office:word" xmlns:w="http://schemas.openxmlformats.org/wordprocessingml/2006/main" xmlns:a14="http://schemas.microsoft.com/office/drawing/2010/main" w="9525">
+                            <a14:hiddenLine xmlns:a14="http://schemas.microsoft.com/office/drawing/2010/main" xmlns:w="http://schemas.openxmlformats.org/wordprocessingml/2006/main" xmlns:w10="urn:schemas-microsoft-com:office:word" xmlns:v="urn:schemas-microsoft-com:vml" xmlns:o="urn:schemas-microsoft-com:office:office" xmlns:mv="urn:schemas-microsoft-com:mac:vml" xmlns:mo="http://schemas.microsoft.com/office/mac/office/2008/main" xmlns="" w="9525">
                               <a:solidFill>
                                 <a:srgbClr val="000000"/>
                               </a:solidFill>
@@ -3455,27 +3413,14 @@
                             <w:r>
                               <w:t xml:space="preserve">Table </w:t>
                             </w:r>
-                            <w:r>
-                              <w:fldChar w:fldCharType="begin"/>
-                            </w:r>
-                            <w:r>
-                              <w:instrText xml:space="preserve"> SEQ Table \* ARABIC </w:instrText>
-                            </w:r>
-                            <w:r>
-                              <w:fldChar w:fldCharType="separate"/>
-                            </w:r>
-                            <w:r>
-                              <w:rPr>
-                                <w:noProof/>
-                              </w:rPr>
-                              <w:t>1</w:t>
-                            </w:r>
-                            <w:r>
-                              <w:rPr>
-                                <w:noProof/>
-                              </w:rPr>
-                              <w:fldChar w:fldCharType="end"/>
-                            </w:r>
+                            <w:fldSimple w:instr=" SEQ Table \* ARABIC ">
+                              <w:r>
+                                <w:rPr>
+                                  <w:noProof/>
+                                </w:rPr>
+                                <w:t>1</w:t>
+                              </w:r>
+                            </w:fldSimple>
                             <w:bookmarkEnd w:id="13"/>
                             <w:r>
                               <w:t>. Existing Commits in Each Repository</w:t>
@@ -3854,27 +3799,14 @@
                       <w:r>
                         <w:t xml:space="preserve">Table </w:t>
                       </w:r>
-                      <w:r>
-                        <w:fldChar w:fldCharType="begin"/>
-                      </w:r>
-                      <w:r>
-                        <w:instrText xml:space="preserve"> SEQ Table \* ARABIC </w:instrText>
-                      </w:r>
-                      <w:r>
-                        <w:fldChar w:fldCharType="separate"/>
-                      </w:r>
-                      <w:r>
-                        <w:rPr>
-                          <w:noProof/>
-                        </w:rPr>
-                        <w:t>1</w:t>
-                      </w:r>
-                      <w:r>
-                        <w:rPr>
-                          <w:noProof/>
-                        </w:rPr>
-                        <w:fldChar w:fldCharType="end"/>
-                      </w:r>
+                      <w:fldSimple w:instr=" SEQ Table \* ARABIC ">
+                        <w:r>
+                          <w:rPr>
+                            <w:noProof/>
+                          </w:rPr>
+                          <w:t>1</w:t>
+                        </w:r>
+                      </w:fldSimple>
                       <w:bookmarkEnd w:id="14"/>
                       <w:r>
                         <w:t>. Existing Commits in Each Repository</w:t>
@@ -4390,7 +4322,7 @@
         <mc:AlternateContent>
           <mc:Choice Requires="wps">
             <w:drawing>
-              <wp:anchor distT="0" distB="0" distL="114300" distR="114300" simplePos="0" relativeHeight="251649024" behindDoc="0" locked="1" layoutInCell="1" allowOverlap="1" wp14:anchorId="4A943BF2" wp14:editId="660D6774">
+              <wp:anchor distT="0" distB="0" distL="114300" distR="114300" simplePos="0" relativeHeight="251654144" behindDoc="0" locked="1" layoutInCell="1" allowOverlap="1" wp14:anchorId="4A943BF2" wp14:editId="660D6774">
                 <wp:simplePos x="0" y="0"/>
                 <wp:positionH relativeFrom="margin">
                   <wp:align>left</wp:align>
@@ -4427,7 +4359,7 @@
                         </a:ln>
                         <a:extLst>
                           <a:ext uri="{91240B29-F687-4f45-9708-019B960494DF}">
-                            <a14:hiddenLine xmlns="" xmlns:mo="http://schemas.microsoft.com/office/mac/office/2008/main" xmlns:mv="urn:schemas-microsoft-com:mac:vml" xmlns:o="urn:schemas-microsoft-com:office:office" xmlns:v="urn:schemas-microsoft-com:vml" xmlns:w10="urn:schemas-microsoft-com:office:word" xmlns:w="http://schemas.openxmlformats.org/wordprocessingml/2006/main" xmlns:a14="http://schemas.microsoft.com/office/drawing/2010/main" w="9525">
+                            <a14:hiddenLine xmlns:a14="http://schemas.microsoft.com/office/drawing/2010/main" xmlns:w="http://schemas.openxmlformats.org/wordprocessingml/2006/main" xmlns:w10="urn:schemas-microsoft-com:office:word" xmlns:v="urn:schemas-microsoft-com:vml" xmlns:o="urn:schemas-microsoft-com:office:office" xmlns:mv="urn:schemas-microsoft-com:mac:vml" xmlns:mo="http://schemas.microsoft.com/office/mac/office/2008/main" xmlns="" w="9525">
                               <a:solidFill>
                                 <a:srgbClr val="000000"/>
                               </a:solidFill>
@@ -4513,27 +4445,14 @@
                             <w:r>
                               <w:t xml:space="preserve">Figure </w:t>
                             </w:r>
-                            <w:r>
-                              <w:fldChar w:fldCharType="begin"/>
-                            </w:r>
-                            <w:r>
-                              <w:instrText xml:space="preserve"> SEQ Figure \* ARABIC </w:instrText>
-                            </w:r>
-                            <w:r>
-                              <w:fldChar w:fldCharType="separate"/>
-                            </w:r>
-                            <w:r>
-                              <w:rPr>
-                                <w:noProof/>
-                              </w:rPr>
-                              <w:t>5</w:t>
-                            </w:r>
-                            <w:r>
-                              <w:rPr>
-                                <w:noProof/>
-                              </w:rPr>
-                              <w:fldChar w:fldCharType="end"/>
-                            </w:r>
+                            <w:fldSimple w:instr=" SEQ Figure \* ARABIC ">
+                              <w:r>
+                                <w:rPr>
+                                  <w:noProof/>
+                                </w:rPr>
+                                <w:t>5</w:t>
+                              </w:r>
+                            </w:fldSimple>
                             <w:bookmarkEnd w:id="15"/>
                             <w:r>
                               <w:t>. DyeVC main screen</w:t>
@@ -4559,7 +4478,7 @@
           </mc:Choice>
           <mc:Fallback>
             <w:pict>
-              <v:shape w14:anchorId="4A943BF2" id="Text Box 10" o:spid="_x0000_s1031" type="#_x0000_t202" style="position:absolute;left:0;text-align:left;margin-left:0;margin-top:0;width:239.8pt;height:143.4pt;z-index:251649024;visibility:visible;mso-wrap-style:square;mso-width-percent:0;mso-height-percent:0;mso-wrap-distance-left:9pt;mso-wrap-distance-top:0;mso-wrap-distance-right:9pt;mso-wrap-distance-bottom:0;mso-position-horizontal:left;mso-position-horizontal-relative:margin;mso-position-vertical:top;mso-position-vertical-relative:margin;mso-width-percent:0;mso-height-percent:0;mso-width-relative:margin;mso-height-relative:margin;v-text-anchor:top" o:gfxdata="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" stroked="f">
+              <v:shape w14:anchorId="4A943BF2" id="Text Box 10" o:spid="_x0000_s1031" type="#_x0000_t202" style="position:absolute;left:0;text-align:left;margin-left:0;margin-top:0;width:239.8pt;height:143.4pt;z-index:251654144;visibility:visible;mso-wrap-style:square;mso-width-percent:0;mso-height-percent:0;mso-wrap-distance-left:9pt;mso-wrap-distance-top:0;mso-wrap-distance-right:9pt;mso-wrap-distance-bottom:0;mso-position-horizontal:left;mso-position-horizontal-relative:margin;mso-position-vertical:top;mso-position-vertical-relative:margin;mso-width-percent:0;mso-height-percent:0;mso-width-relative:margin;mso-height-relative:margin;v-text-anchor:top" o:gfxdata="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" stroked="f">
                 <v:textbox inset="0,0,0,0">
                   <w:txbxContent>
                     <w:p>
@@ -4635,27 +4554,14 @@
                       <w:r>
                         <w:t xml:space="preserve">Figure </w:t>
                       </w:r>
-                      <w:r>
-                        <w:fldChar w:fldCharType="begin"/>
-                      </w:r>
-                      <w:r>
-                        <w:instrText xml:space="preserve"> SEQ Figure \* ARABIC </w:instrText>
-                      </w:r>
-                      <w:r>
-                        <w:fldChar w:fldCharType="separate"/>
-                      </w:r>
-                      <w:r>
-                        <w:rPr>
-                          <w:noProof/>
-                        </w:rPr>
-                        <w:t>5</w:t>
-                      </w:r>
-                      <w:r>
-                        <w:rPr>
-                          <w:noProof/>
-                        </w:rPr>
-                        <w:fldChar w:fldCharType="end"/>
-                      </w:r>
+                      <w:fldSimple w:instr=" SEQ Figure \* ARABIC ">
+                        <w:r>
+                          <w:rPr>
+                            <w:noProof/>
+                          </w:rPr>
+                          <w:t>5</w:t>
+                        </w:r>
+                      </w:fldSimple>
                       <w:bookmarkEnd w:id="16"/>
                       <w:r>
                         <w:t>. DyeVC main screen</w:t>
@@ -4701,7 +4607,7 @@
         <mc:AlternateContent>
           <mc:Choice Requires="wps">
             <w:drawing>
-              <wp:anchor distT="0" distB="0" distL="114300" distR="114300" simplePos="0" relativeHeight="251681792" behindDoc="0" locked="1" layoutInCell="1" allowOverlap="0" wp14:anchorId="0617B2A6" wp14:editId="217A6330">
+              <wp:anchor distT="0" distB="0" distL="114300" distR="114300" simplePos="0" relativeHeight="251667456" behindDoc="0" locked="1" layoutInCell="1" allowOverlap="0" wp14:anchorId="0617B2A6" wp14:editId="217A6330">
                 <wp:simplePos x="0" y="0"/>
                 <wp:positionH relativeFrom="margin">
                   <wp:posOffset>3366135</wp:posOffset>
@@ -4738,7 +4644,7 @@
                         </a:ln>
                         <a:extLst>
                           <a:ext uri="{91240B29-F687-4f45-9708-019B960494DF}">
-                            <a14:hiddenLine xmlns="" xmlns:mo="http://schemas.microsoft.com/office/mac/office/2008/main" xmlns:mv="urn:schemas-microsoft-com:mac:vml" xmlns:o="urn:schemas-microsoft-com:office:office" xmlns:v="urn:schemas-microsoft-com:vml" xmlns:w10="urn:schemas-microsoft-com:office:word" xmlns:w="http://schemas.openxmlformats.org/wordprocessingml/2006/main" xmlns:a14="http://schemas.microsoft.com/office/drawing/2010/main" w="9525">
+                            <a14:hiddenLine xmlns:a14="http://schemas.microsoft.com/office/drawing/2010/main" xmlns:w="http://schemas.openxmlformats.org/wordprocessingml/2006/main" xmlns:w10="urn:schemas-microsoft-com:office:word" xmlns:v="urn:schemas-microsoft-com:vml" xmlns:o="urn:schemas-microsoft-com:office:office" xmlns:mv="urn:schemas-microsoft-com:mac:vml" xmlns:mo="http://schemas.microsoft.com/office/mac/office/2008/main" xmlns="" w="9525">
                               <a:solidFill>
                                 <a:srgbClr val="000000"/>
                               </a:solidFill>
@@ -4764,27 +4670,14 @@
                             <w:r>
                               <w:t xml:space="preserve">Table </w:t>
                             </w:r>
-                            <w:r>
-                              <w:fldChar w:fldCharType="begin"/>
-                            </w:r>
-                            <w:r>
-                              <w:instrText xml:space="preserve"> SEQ Table \* ARABIC </w:instrText>
-                            </w:r>
-                            <w:r>
-                              <w:fldChar w:fldCharType="separate"/>
-                            </w:r>
-                            <w:r>
-                              <w:rPr>
-                                <w:noProof/>
-                              </w:rPr>
-                              <w:t>2</w:t>
-                            </w:r>
-                            <w:r>
-                              <w:rPr>
-                                <w:noProof/>
-                              </w:rPr>
-                              <w:fldChar w:fldCharType="end"/>
-                            </w:r>
+                            <w:fldSimple w:instr=" SEQ Table \* ARABIC ">
+                              <w:r>
+                                <w:rPr>
+                                  <w:noProof/>
+                                </w:rPr>
+                                <w:t>2</w:t>
+                              </w:r>
+                            </w:fldSimple>
                             <w:bookmarkEnd w:id="17"/>
                             <w:r>
                               <w:t>. Status of Each Repository Based on Known Remote Repositories</w:t>
@@ -6177,7 +6070,7 @@
           </mc:Choice>
           <mc:Fallback>
             <w:pict>
-              <v:shape w14:anchorId="0617B2A6" id="Text Box 26" o:spid="_x0000_s1032" type="#_x0000_t202" style="position:absolute;left:0;text-align:left;margin-left:265.05pt;margin-top:579.45pt;width:238.7pt;height:86.15pt;z-index:251681792;visibility:visible;mso-wrap-style:square;mso-width-percent:0;mso-height-percent:0;mso-wrap-distance-left:9pt;mso-wrap-distance-top:0;mso-wrap-distance-right:9pt;mso-wrap-distance-bottom:0;mso-position-horizontal:absolute;mso-position-horizontal-relative:margin;mso-position-vertical:absolute;mso-position-vertical-relative:margin;mso-width-percent:0;mso-height-percent:0;mso-width-relative:margin;mso-height-relative:margin;v-text-anchor:top" o:gfxdata="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" o:allowoverlap="f" stroked="f">
+              <v:shape w14:anchorId="0617B2A6" id="Text Box 26" o:spid="_x0000_s1032" type="#_x0000_t202" style="position:absolute;left:0;text-align:left;margin-left:265.05pt;margin-top:579.45pt;width:238.7pt;height:86.15pt;z-index:251667456;visibility:visible;mso-wrap-style:square;mso-width-percent:0;mso-height-percent:0;mso-wrap-distance-left:9pt;mso-wrap-distance-top:0;mso-wrap-distance-right:9pt;mso-wrap-distance-bottom:0;mso-position-horizontal:absolute;mso-position-horizontal-relative:margin;mso-position-vertical:absolute;mso-position-vertical-relative:margin;mso-width-percent:0;mso-height-percent:0;mso-width-relative:margin;mso-height-relative:margin;v-text-anchor:top" o:gfxdata="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" o:allowoverlap="f" stroked="f">
                 <v:textbox inset="0,0,0,0">
                   <w:txbxContent>
                     <w:p>
@@ -6193,27 +6086,14 @@
                       <w:r>
                         <w:t xml:space="preserve">Table </w:t>
                       </w:r>
-                      <w:r>
-                        <w:fldChar w:fldCharType="begin"/>
-                      </w:r>
-                      <w:r>
-                        <w:instrText xml:space="preserve"> SEQ Table \* ARABIC </w:instrText>
-                      </w:r>
-                      <w:r>
-                        <w:fldChar w:fldCharType="separate"/>
-                      </w:r>
-                      <w:r>
-                        <w:rPr>
-                          <w:noProof/>
-                        </w:rPr>
-                        <w:t>2</w:t>
-                      </w:r>
-                      <w:r>
-                        <w:rPr>
-                          <w:noProof/>
-                        </w:rPr>
-                        <w:fldChar w:fldCharType="end"/>
-                      </w:r>
+                      <w:fldSimple w:instr=" SEQ Table \* ARABIC ">
+                        <w:r>
+                          <w:rPr>
+                            <w:noProof/>
+                          </w:rPr>
+                          <w:t>2</w:t>
+                        </w:r>
+                      </w:fldSimple>
                       <w:bookmarkEnd w:id="18"/>
                       <w:r>
                         <w:t>. Status of Each Repository Based on Known Remote Repositories</w:t>
@@ -7856,7 +7736,7 @@
         <mc:AlternateContent>
           <mc:Choice Requires="wps">
             <w:drawing>
-              <wp:anchor distT="0" distB="0" distL="114300" distR="114300" simplePos="0" relativeHeight="251663360" behindDoc="0" locked="1" layoutInCell="1" allowOverlap="1" wp14:anchorId="2D2FA97A" wp14:editId="3A348450">
+              <wp:anchor distT="0" distB="0" distL="114300" distR="114300" simplePos="0" relativeHeight="251660288" behindDoc="0" locked="1" layoutInCell="1" allowOverlap="1" wp14:anchorId="2D2FA97A" wp14:editId="3A348450">
                 <wp:simplePos x="0" y="0"/>
                 <wp:positionH relativeFrom="margin">
                   <wp:posOffset>3366135</wp:posOffset>
@@ -7893,7 +7773,7 @@
                         </a:ln>
                         <a:extLst>
                           <a:ext uri="{91240B29-F687-4f45-9708-019B960494DF}">
-                            <a14:hiddenLine xmlns="" xmlns:mo="http://schemas.microsoft.com/office/mac/office/2008/main" xmlns:mv="urn:schemas-microsoft-com:mac:vml" xmlns:o="urn:schemas-microsoft-com:office:office" xmlns:v="urn:schemas-microsoft-com:vml" xmlns:w10="urn:schemas-microsoft-com:office:word" xmlns:w="http://schemas.openxmlformats.org/wordprocessingml/2006/main" xmlns:a14="http://schemas.microsoft.com/office/drawing/2010/main" w="9525">
+                            <a14:hiddenLine xmlns:a14="http://schemas.microsoft.com/office/drawing/2010/main" xmlns:w="http://schemas.openxmlformats.org/wordprocessingml/2006/main" xmlns:w10="urn:schemas-microsoft-com:office:word" xmlns:v="urn:schemas-microsoft-com:vml" xmlns:o="urn:schemas-microsoft-com:office:office" xmlns:mv="urn:schemas-microsoft-com:mac:vml" xmlns:mo="http://schemas.microsoft.com/office/mac/office/2008/main" xmlns="" w="9525">
                               <a:solidFill>
                                 <a:srgbClr val="000000"/>
                               </a:solidFill>
@@ -7980,27 +7860,14 @@
                             <w:r>
                               <w:t xml:space="preserve">Figure </w:t>
                             </w:r>
-                            <w:r>
-                              <w:fldChar w:fldCharType="begin"/>
-                            </w:r>
-                            <w:r>
-                              <w:instrText xml:space="preserve"> SEQ Figure \* ARABIC </w:instrText>
-                            </w:r>
-                            <w:r>
-                              <w:fldChar w:fldCharType="separate"/>
-                            </w:r>
-                            <w:r>
-                              <w:rPr>
-                                <w:noProof/>
-                              </w:rPr>
-                              <w:t>6</w:t>
-                            </w:r>
-                            <w:r>
-                              <w:rPr>
-                                <w:noProof/>
-                              </w:rPr>
-                              <w:fldChar w:fldCharType="end"/>
-                            </w:r>
+                            <w:fldSimple w:instr=" SEQ Figure \* ARABIC ">
+                              <w:r>
+                                <w:rPr>
+                                  <w:noProof/>
+                                </w:rPr>
+                                <w:t>6</w:t>
+                              </w:r>
+                            </w:fldSimple>
                             <w:bookmarkEnd w:id="19"/>
                             <w:r>
                               <w:t>. Collapsed commit history</w:t>
@@ -8026,7 +7893,7 @@
           </mc:Choice>
           <mc:Fallback>
             <w:pict>
-              <v:shape w14:anchorId="2D2FA97A" id="Text Box 29" o:spid="_x0000_s1033" type="#_x0000_t202" style="position:absolute;left:0;text-align:left;margin-left:265.05pt;margin-top:378.7pt;width:238.8pt;height:152.5pt;z-index:251663360;visibility:visible;mso-wrap-style:square;mso-width-percent:0;mso-height-percent:0;mso-wrap-distance-left:9pt;mso-wrap-distance-top:0;mso-wrap-distance-right:9pt;mso-wrap-distance-bottom:0;mso-position-horizontal:absolute;mso-position-horizontal-relative:margin;mso-position-vertical:absolute;mso-position-vertical-relative:margin;mso-width-percent:0;mso-height-percent:0;mso-width-relative:margin;mso-height-relative:margin;v-text-anchor:top" o:gfxdata="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" stroked="f">
+              <v:shape w14:anchorId="2D2FA97A" id="Text Box 29" o:spid="_x0000_s1033" type="#_x0000_t202" style="position:absolute;left:0;text-align:left;margin-left:265.05pt;margin-top:378.7pt;width:238.8pt;height:152.5pt;z-index:251660288;visibility:visible;mso-wrap-style:square;mso-width-percent:0;mso-height-percent:0;mso-wrap-distance-left:9pt;mso-wrap-distance-top:0;mso-wrap-distance-right:9pt;mso-wrap-distance-bottom:0;mso-position-horizontal:absolute;mso-position-horizontal-relative:margin;mso-position-vertical:absolute;mso-position-vertical-relative:margin;mso-width-percent:0;mso-height-percent:0;mso-width-relative:margin;mso-height-relative:margin;v-text-anchor:top" o:gfxdata="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" stroked="f">
                 <v:textbox>
                   <w:txbxContent>
                     <w:p>
@@ -8103,27 +7970,14 @@
                       <w:r>
                         <w:t xml:space="preserve">Figure </w:t>
                       </w:r>
-                      <w:r>
-                        <w:fldChar w:fldCharType="begin"/>
-                      </w:r>
-                      <w:r>
-                        <w:instrText xml:space="preserve"> SEQ Figure \* ARABIC </w:instrText>
-                      </w:r>
-                      <w:r>
-                        <w:fldChar w:fldCharType="separate"/>
-                      </w:r>
-                      <w:r>
-                        <w:rPr>
-                          <w:noProof/>
-                        </w:rPr>
-                        <w:t>6</w:t>
-                      </w:r>
-                      <w:r>
-                        <w:rPr>
-                          <w:noProof/>
-                        </w:rPr>
-                        <w:fldChar w:fldCharType="end"/>
-                      </w:r>
+                      <w:fldSimple w:instr=" SEQ Figure \* ARABIC ">
+                        <w:r>
+                          <w:rPr>
+                            <w:noProof/>
+                          </w:rPr>
+                          <w:t>6</w:t>
+                        </w:r>
+                      </w:fldSimple>
                       <w:bookmarkEnd w:id="20"/>
                       <w:r>
                         <w:t>. Collapsed commit history</w:t>
@@ -9191,7 +9045,7 @@
         <mc:AlternateContent>
           <mc:Choice Requires="wps">
             <w:drawing>
-              <wp:anchor distT="0" distB="0" distL="114300" distR="114300" simplePos="0" relativeHeight="251669504" behindDoc="0" locked="0" layoutInCell="1" allowOverlap="1" wp14:anchorId="546E4F46" wp14:editId="432009ED">
+              <wp:anchor distT="0" distB="0" distL="114300" distR="114300" simplePos="0" relativeHeight="251663360" behindDoc="0" locked="0" layoutInCell="1" allowOverlap="1" wp14:anchorId="546E4F46" wp14:editId="432009ED">
                 <wp:simplePos x="0" y="0"/>
                 <wp:positionH relativeFrom="margin">
                   <wp:align>right</wp:align>
@@ -9228,7 +9082,7 @@
                         </a:ln>
                         <a:extLst>
                           <a:ext uri="{91240B29-F687-4f45-9708-019B960494DF}">
-                            <a14:hiddenLine xmlns="" xmlns:mo="http://schemas.microsoft.com/office/mac/office/2008/main" xmlns:mv="urn:schemas-microsoft-com:mac:vml" xmlns:o="urn:schemas-microsoft-com:office:office" xmlns:v="urn:schemas-microsoft-com:vml" xmlns:w10="urn:schemas-microsoft-com:office:word" xmlns:w="http://schemas.openxmlformats.org/wordprocessingml/2006/main" xmlns:a14="http://schemas.microsoft.com/office/drawing/2010/main" w="9525">
+                            <a14:hiddenLine xmlns:a14="http://schemas.microsoft.com/office/drawing/2010/main" xmlns:w="http://schemas.openxmlformats.org/wordprocessingml/2006/main" xmlns:w10="urn:schemas-microsoft-com:office:word" xmlns:v="urn:schemas-microsoft-com:vml" xmlns:o="urn:schemas-microsoft-com:office:office" xmlns:mv="urn:schemas-microsoft-com:mac:vml" xmlns:mo="http://schemas.microsoft.com/office/mac/office/2008/main" xmlns="" w="9525">
                               <a:solidFill>
                                 <a:srgbClr val="000000"/>
                               </a:solidFill>
@@ -9251,14 +9105,27 @@
                             <w:r>
                               <w:t xml:space="preserve">Algorithm </w:t>
                             </w:r>
-                            <w:fldSimple w:instr=" SEQ Algorithm \* ARABIC ">
-                              <w:r>
-                                <w:rPr>
-                                  <w:noProof/>
-                                </w:rPr>
-                                <w:t>1</w:t>
-                              </w:r>
-                            </w:fldSimple>
+                            <w:r>
+                              <w:fldChar w:fldCharType="begin"/>
+                            </w:r>
+                            <w:r>
+                              <w:instrText xml:space="preserve"> SEQ Algorithm \* ARABIC </w:instrText>
+                            </w:r>
+                            <w:r>
+                              <w:fldChar w:fldCharType="separate"/>
+                            </w:r>
+                            <w:r>
+                              <w:rPr>
+                                <w:noProof/>
+                              </w:rPr>
+                              <w:t>1</w:t>
+                            </w:r>
+                            <w:r>
+                              <w:rPr>
+                                <w:noProof/>
+                              </w:rPr>
+                              <w:fldChar w:fldCharType="end"/>
+                            </w:r>
                             <w:bookmarkEnd w:id="23"/>
                             <w:r>
                               <w:t>: Updating commits in the topology</w:t>
@@ -9461,7 +9328,7 @@
           </mc:Choice>
           <mc:Fallback>
             <w:pict>
-              <v:shape w14:anchorId="546E4F46" id="Text Box 20" o:spid="_x0000_s1034" type="#_x0000_t202" style="position:absolute;left:0;text-align:left;margin-left:201.35pt;margin-top:0;width:252.55pt;height:598.95pt;z-index:251669504;visibility:visible;mso-wrap-style:square;mso-width-percent:0;mso-height-percent:0;mso-wrap-distance-left:9pt;mso-wrap-distance-top:0;mso-wrap-distance-right:9pt;mso-wrap-distance-bottom:0;mso-position-horizontal:right;mso-position-horizontal-relative:margin;mso-position-vertical:top;mso-position-vertical-relative:margin;mso-width-percent:0;mso-height-percent:0;mso-width-relative:margin;mso-height-relative:margin;v-text-anchor:top" o:gfxdata="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" stroked="f">
+              <v:shape w14:anchorId="546E4F46" id="Text Box 20" o:spid="_x0000_s1034" type="#_x0000_t202" style="position:absolute;left:0;text-align:left;margin-left:201.35pt;margin-top:0;width:252.55pt;height:598.95pt;z-index:251663360;visibility:visible;mso-wrap-style:square;mso-width-percent:0;mso-height-percent:0;mso-wrap-distance-left:9pt;mso-wrap-distance-top:0;mso-wrap-distance-right:9pt;mso-wrap-distance-bottom:0;mso-position-horizontal:right;mso-position-horizontal-relative:margin;mso-position-vertical:top;mso-position-vertical-relative:margin;mso-width-percent:0;mso-height-percent:0;mso-width-relative:margin;mso-height-relative:margin;v-text-anchor:top" o:gfxdata="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" stroked="f">
                 <v:textbox inset="0,0,0,0">
                   <w:txbxContent>
                     <w:p>
@@ -9474,14 +9341,27 @@
                       <w:r>
                         <w:t xml:space="preserve">Algorithm </w:t>
                       </w:r>
-                      <w:fldSimple w:instr=" SEQ Algorithm \* ARABIC ">
-                        <w:r>
-                          <w:rPr>
-                            <w:noProof/>
-                          </w:rPr>
-                          <w:t>1</w:t>
-                        </w:r>
-                      </w:fldSimple>
+                      <w:r>
+                        <w:fldChar w:fldCharType="begin"/>
+                      </w:r>
+                      <w:r>
+                        <w:instrText xml:space="preserve"> SEQ Algorithm \* ARABIC </w:instrText>
+                      </w:r>
+                      <w:r>
+                        <w:fldChar w:fldCharType="separate"/>
+                      </w:r>
+                      <w:r>
+                        <w:rPr>
+                          <w:noProof/>
+                        </w:rPr>
+                        <w:t>1</w:t>
+                      </w:r>
+                      <w:r>
+                        <w:rPr>
+                          <w:noProof/>
+                        </w:rPr>
+                        <w:fldChar w:fldCharType="end"/>
+                      </w:r>
                       <w:bookmarkEnd w:id="24"/>
                       <w:r>
                         <w:t>: Updating commits in the topology</w:t>
@@ -10195,7 +10075,7 @@
         <mc:AlternateContent>
           <mc:Choice Requires="wps">
             <w:drawing>
-              <wp:anchor distT="0" distB="0" distL="114300" distR="114300" simplePos="0" relativeHeight="251636736" behindDoc="0" locked="1" layoutInCell="1" allowOverlap="0" wp14:anchorId="1792B1E9" wp14:editId="56F4406D">
+              <wp:anchor distT="0" distB="0" distL="114300" distR="114300" simplePos="0" relativeHeight="251649024" behindDoc="0" locked="1" layoutInCell="1" allowOverlap="0" wp14:anchorId="1792B1E9" wp14:editId="56F4406D">
                 <wp:simplePos x="0" y="0"/>
                 <wp:positionH relativeFrom="margin">
                   <wp:posOffset>3324860</wp:posOffset>
@@ -10232,7 +10112,7 @@
                         </a:ln>
                         <a:extLst>
                           <a:ext uri="{91240B29-F687-4f45-9708-019B960494DF}">
-                            <a14:hiddenLine xmlns="" xmlns:mo="http://schemas.microsoft.com/office/mac/office/2008/main" xmlns:mv="urn:schemas-microsoft-com:mac:vml" xmlns:o="urn:schemas-microsoft-com:office:office" xmlns:v="urn:schemas-microsoft-com:vml" xmlns:w10="urn:schemas-microsoft-com:office:word" xmlns:w="http://schemas.openxmlformats.org/wordprocessingml/2006/main" xmlns:a14="http://schemas.microsoft.com/office/drawing/2010/main" w="9525">
+                            <a14:hiddenLine xmlns:a14="http://schemas.microsoft.com/office/drawing/2010/main" xmlns:w="http://schemas.openxmlformats.org/wordprocessingml/2006/main" xmlns:w10="urn:schemas-microsoft-com:office:word" xmlns:v="urn:schemas-microsoft-com:vml" xmlns:o="urn:schemas-microsoft-com:office:office" xmlns:mv="urn:schemas-microsoft-com:mac:vml" xmlns:mo="http://schemas.microsoft.com/office/mac/office/2008/main" xmlns="" w="9525">
                               <a:solidFill>
                                 <a:srgbClr val="000000"/>
                               </a:solidFill>
@@ -10319,27 +10199,14 @@
                             <w:r>
                               <w:t xml:space="preserve">Figure </w:t>
                             </w:r>
-                            <w:r>
-                              <w:fldChar w:fldCharType="begin"/>
-                            </w:r>
-                            <w:r>
-                              <w:instrText xml:space="preserve"> SEQ Figure \* ARABIC </w:instrText>
-                            </w:r>
-                            <w:r>
-                              <w:fldChar w:fldCharType="separate"/>
-                            </w:r>
-                            <w:r>
-                              <w:rPr>
-                                <w:noProof/>
-                              </w:rPr>
-                              <w:t>7</w:t>
-                            </w:r>
-                            <w:r>
-                              <w:rPr>
-                                <w:noProof/>
-                              </w:rPr>
-                              <w:fldChar w:fldCharType="end"/>
-                            </w:r>
+                            <w:fldSimple w:instr=" SEQ Figure \* ARABIC ">
+                              <w:r>
+                                <w:rPr>
+                                  <w:noProof/>
+                                </w:rPr>
+                                <w:t>7</w:t>
+                              </w:r>
+                            </w:fldSimple>
                             <w:bookmarkEnd w:id="26"/>
                             <w:r>
                               <w:t>. First monitored repository in Topology view (Sep 24 2010)</w:t>
@@ -10372,7 +10239,7 @@
           </mc:Choice>
           <mc:Fallback>
             <w:pict>
-              <v:shape w14:anchorId="1792B1E9" id="Text Box 17" o:spid="_x0000_s1035" type="#_x0000_t202" style="position:absolute;left:0;text-align:left;margin-left:261.8pt;margin-top:445pt;width:241.2pt;height:142.25pt;z-index:251636736;visibility:visible;mso-wrap-style:square;mso-width-percent:0;mso-height-percent:0;mso-wrap-distance-left:9pt;mso-wrap-distance-top:0;mso-wrap-distance-right:9pt;mso-wrap-distance-bottom:0;mso-position-horizontal:absolute;mso-position-horizontal-relative:margin;mso-position-vertical:absolute;mso-position-vertical-relative:margin;mso-width-percent:0;mso-height-percent:0;mso-width-relative:margin;mso-height-relative:margin;v-text-anchor:top" o:gfxdata="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" o:allowoverlap="f" stroked="f">
+              <v:shape w14:anchorId="1792B1E9" id="Text Box 17" o:spid="_x0000_s1035" type="#_x0000_t202" style="position:absolute;left:0;text-align:left;margin-left:261.8pt;margin-top:445pt;width:241.2pt;height:142.25pt;z-index:251649024;visibility:visible;mso-wrap-style:square;mso-width-percent:0;mso-height-percent:0;mso-wrap-distance-left:9pt;mso-wrap-distance-top:0;mso-wrap-distance-right:9pt;mso-wrap-distance-bottom:0;mso-position-horizontal:absolute;mso-position-horizontal-relative:margin;mso-position-vertical:absolute;mso-position-vertical-relative:margin;mso-width-percent:0;mso-height-percent:0;mso-width-relative:margin;mso-height-relative:margin;v-text-anchor:top" o:gfxdata="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" o:allowoverlap="f" stroked="f">
                 <v:textbox>
                   <w:txbxContent>
                     <w:p>
@@ -10449,27 +10316,14 @@
                       <w:r>
                         <w:t xml:space="preserve">Figure </w:t>
                       </w:r>
-                      <w:r>
-                        <w:fldChar w:fldCharType="begin"/>
-                      </w:r>
-                      <w:r>
-                        <w:instrText xml:space="preserve"> SEQ Figure \* ARABIC </w:instrText>
-                      </w:r>
-                      <w:r>
-                        <w:fldChar w:fldCharType="separate"/>
-                      </w:r>
-                      <w:r>
-                        <w:rPr>
-                          <w:noProof/>
-                        </w:rPr>
-                        <w:t>7</w:t>
-                      </w:r>
-                      <w:r>
-                        <w:rPr>
-                          <w:noProof/>
-                        </w:rPr>
-                        <w:fldChar w:fldCharType="end"/>
-                      </w:r>
+                      <w:fldSimple w:instr=" SEQ Figure \* ARABIC ">
+                        <w:r>
+                          <w:rPr>
+                            <w:noProof/>
+                          </w:rPr>
+                          <w:t>7</w:t>
+                        </w:r>
+                      </w:fldSimple>
                       <w:bookmarkEnd w:id="27"/>
                       <w:r>
                         <w:t>. First monitored repository in Topology view (Sep 24 2010)</w:t>
@@ -10514,7 +10368,7 @@
         <mc:AlternateContent>
           <mc:Choice Requires="wps">
             <w:drawing>
-              <wp:anchor distT="0" distB="0" distL="114300" distR="114300" simplePos="0" relativeHeight="251653120" behindDoc="0" locked="1" layoutInCell="1" allowOverlap="0" wp14:anchorId="6CC27DE0" wp14:editId="7FF76E1A">
+              <wp:anchor distT="0" distB="0" distL="114300" distR="114300" simplePos="0" relativeHeight="251656192" behindDoc="0" locked="1" layoutInCell="1" allowOverlap="0" wp14:anchorId="6CC27DE0" wp14:editId="7FF76E1A">
                 <wp:simplePos x="0" y="0"/>
                 <wp:positionH relativeFrom="margin">
                   <wp:align>right</wp:align>
@@ -10551,7 +10405,7 @@
                         </a:ln>
                         <a:extLst>
                           <a:ext uri="{91240B29-F687-4f45-9708-019B960494DF}">
-                            <a14:hiddenLine xmlns="" xmlns:mo="http://schemas.microsoft.com/office/mac/office/2008/main" xmlns:mv="urn:schemas-microsoft-com:mac:vml" xmlns:o="urn:schemas-microsoft-com:office:office" xmlns:v="urn:schemas-microsoft-com:vml" xmlns:w10="urn:schemas-microsoft-com:office:word" xmlns:w="http://schemas.openxmlformats.org/wordprocessingml/2006/main" xmlns:a14="http://schemas.microsoft.com/office/drawing/2010/main" w="9525">
+                            <a14:hiddenLine xmlns:a14="http://schemas.microsoft.com/office/drawing/2010/main" xmlns:w="http://schemas.openxmlformats.org/wordprocessingml/2006/main" xmlns:w10="urn:schemas-microsoft-com:office:word" xmlns:v="urn:schemas-microsoft-com:vml" xmlns:o="urn:schemas-microsoft-com:office:office" xmlns:mv="urn:schemas-microsoft-com:mac:vml" xmlns:mo="http://schemas.microsoft.com/office/mac/office/2008/main" xmlns="" w="9525">
                               <a:solidFill>
                                 <a:srgbClr val="000000"/>
                               </a:solidFill>
@@ -10637,27 +10491,14 @@
                             <w:r>
                               <w:t xml:space="preserve">Figure </w:t>
                             </w:r>
-                            <w:r>
-                              <w:fldChar w:fldCharType="begin"/>
-                            </w:r>
-                            <w:r>
-                              <w:instrText xml:space="preserve"> SEQ Figure \* ARABIC </w:instrText>
-                            </w:r>
-                            <w:r>
-                              <w:fldChar w:fldCharType="separate"/>
-                            </w:r>
-                            <w:r>
-                              <w:rPr>
-                                <w:noProof/>
-                              </w:rPr>
-                              <w:t>8</w:t>
-                            </w:r>
-                            <w:r>
-                              <w:rPr>
-                                <w:noProof/>
-                              </w:rPr>
-                              <w:fldChar w:fldCharType="end"/>
-                            </w:r>
+                            <w:fldSimple w:instr=" SEQ Figure \* ARABIC ">
+                              <w:r>
+                                <w:rPr>
+                                  <w:noProof/>
+                                </w:rPr>
+                                <w:t>8</w:t>
+                              </w:r>
+                            </w:fldSimple>
                             <w:bookmarkEnd w:id="28"/>
                             <w:r>
                               <w:t>. aakoch’s commit history showing commits pending to be pushed</w:t>
@@ -10688,7 +10529,7 @@
           </mc:Choice>
           <mc:Fallback>
             <w:pict>
-              <v:shape w14:anchorId="6CC27DE0" id="Text Box 22" o:spid="_x0000_s1036" type="#_x0000_t202" style="position:absolute;left:0;text-align:left;margin-left:188.85pt;margin-top:0;width:240.05pt;height:77.35pt;z-index:251653120;visibility:visible;mso-wrap-style:square;mso-width-percent:0;mso-height-percent:0;mso-wrap-distance-left:9pt;mso-wrap-distance-top:0;mso-wrap-distance-right:9pt;mso-wrap-distance-bottom:0;mso-position-horizontal:right;mso-position-horizontal-relative:margin;mso-position-vertical:bottom;mso-position-vertical-relative:margin;mso-width-percent:0;mso-height-percent:0;mso-width-relative:margin;mso-height-relative:margin;v-text-anchor:top" o:gfxdata="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" o:allowoverlap="f" stroked="f">
+              <v:shape w14:anchorId="6CC27DE0" id="Text Box 22" o:spid="_x0000_s1036" type="#_x0000_t202" style="position:absolute;left:0;text-align:left;margin-left:188.85pt;margin-top:0;width:240.05pt;height:77.35pt;z-index:251656192;visibility:visible;mso-wrap-style:square;mso-width-percent:0;mso-height-percent:0;mso-wrap-distance-left:9pt;mso-wrap-distance-top:0;mso-wrap-distance-right:9pt;mso-wrap-distance-bottom:0;mso-position-horizontal:right;mso-position-horizontal-relative:margin;mso-position-vertical:bottom;mso-position-vertical-relative:margin;mso-width-percent:0;mso-height-percent:0;mso-width-relative:margin;mso-height-relative:margin;v-text-anchor:top" o:gfxdata="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" o:allowoverlap="f" stroked="f">
                 <v:textbox>
                   <w:txbxContent>
                     <w:p>
@@ -10764,27 +10605,14 @@
                       <w:r>
                         <w:t xml:space="preserve">Figure </w:t>
                       </w:r>
-                      <w:r>
-                        <w:fldChar w:fldCharType="begin"/>
-                      </w:r>
-                      <w:r>
-                        <w:instrText xml:space="preserve"> SEQ Figure \* ARABIC </w:instrText>
-                      </w:r>
-                      <w:r>
-                        <w:fldChar w:fldCharType="separate"/>
-                      </w:r>
-                      <w:r>
-                        <w:rPr>
-                          <w:noProof/>
-                        </w:rPr>
-                        <w:t>8</w:t>
-                      </w:r>
-                      <w:r>
-                        <w:rPr>
-                          <w:noProof/>
-                        </w:rPr>
-                        <w:fldChar w:fldCharType="end"/>
-                      </w:r>
+                      <w:fldSimple w:instr=" SEQ Figure \* ARABIC ">
+                        <w:r>
+                          <w:rPr>
+                            <w:noProof/>
+                          </w:rPr>
+                          <w:t>8</w:t>
+                        </w:r>
+                      </w:fldSimple>
                       <w:bookmarkEnd w:id="29"/>
                       <w:r>
                         <w:t>. aakoch’s commit history showing commits pending to be pushed</w:t>
@@ -12040,7 +11868,7 @@
         <mc:AlternateContent>
           <mc:Choice Requires="wps">
             <w:drawing>
-              <wp:anchor distT="0" distB="0" distL="114300" distR="114300" simplePos="0" relativeHeight="251665408" behindDoc="0" locked="1" layoutInCell="1" allowOverlap="0" wp14:anchorId="229C50FF" wp14:editId="6806DF59">
+              <wp:anchor distT="0" distB="0" distL="114300" distR="114300" simplePos="0" relativeHeight="251661312" behindDoc="0" locked="1" layoutInCell="1" allowOverlap="0" wp14:anchorId="229C50FF" wp14:editId="6806DF59">
                 <wp:simplePos x="0" y="0"/>
                 <wp:positionH relativeFrom="margin">
                   <wp:align>left</wp:align>
@@ -12077,7 +11905,7 @@
                         </a:ln>
                         <a:extLst>
                           <a:ext uri="{91240B29-F687-4f45-9708-019B960494DF}">
-                            <a14:hiddenLine xmlns="" xmlns:mo="http://schemas.microsoft.com/office/mac/office/2008/main" xmlns:mv="urn:schemas-microsoft-com:mac:vml" xmlns:o="urn:schemas-microsoft-com:office:office" xmlns:v="urn:schemas-microsoft-com:vml" xmlns:w10="urn:schemas-microsoft-com:office:word" xmlns:w="http://schemas.openxmlformats.org/wordprocessingml/2006/main" xmlns:a14="http://schemas.microsoft.com/office/drawing/2010/main" w="9525">
+                            <a14:hiddenLine xmlns:a14="http://schemas.microsoft.com/office/drawing/2010/main" xmlns:w="http://schemas.openxmlformats.org/wordprocessingml/2006/main" xmlns:w10="urn:schemas-microsoft-com:office:word" xmlns:v="urn:schemas-microsoft-com:vml" xmlns:o="urn:schemas-microsoft-com:office:office" xmlns:mv="urn:schemas-microsoft-com:mac:vml" xmlns:mo="http://schemas.microsoft.com/office/mac/office/2008/main" xmlns="" w="9525">
                               <a:solidFill>
                                 <a:srgbClr val="000000"/>
                               </a:solidFill>
@@ -12164,27 +11992,14 @@
                             <w:r>
                               <w:t xml:space="preserve">Figure </w:t>
                             </w:r>
-                            <w:r>
-                              <w:fldChar w:fldCharType="begin"/>
-                            </w:r>
-                            <w:r>
-                              <w:instrText xml:space="preserve"> SEQ Figure \* ARABIC </w:instrText>
-                            </w:r>
-                            <w:r>
-                              <w:fldChar w:fldCharType="separate"/>
-                            </w:r>
-                            <w:r>
-                              <w:rPr>
-                                <w:noProof/>
-                              </w:rPr>
-                              <w:t>9</w:t>
-                            </w:r>
-                            <w:r>
-                              <w:rPr>
-                                <w:noProof/>
-                              </w:rPr>
-                              <w:fldChar w:fldCharType="end"/>
-                            </w:r>
+                            <w:fldSimple w:instr=" SEQ Figure \* ARABIC ">
+                              <w:r>
+                                <w:rPr>
+                                  <w:noProof/>
+                                </w:rPr>
+                                <w:t>9</w:t>
+                              </w:r>
+                            </w:fldSimple>
                             <w:bookmarkEnd w:id="30"/>
                             <w:r>
                               <w:t>. Three monitored repositories in Topology view (Sep 27 2010)</w:t>
@@ -12215,7 +12030,7 @@
           </mc:Choice>
           <mc:Fallback>
             <w:pict>
-              <v:shape w14:anchorId="229C50FF" id="_x0000_s1037" type="#_x0000_t202" style="position:absolute;left:0;text-align:left;margin-left:0;margin-top:0;width:239.55pt;height:170.35pt;z-index:251665408;visibility:visible;mso-wrap-style:square;mso-width-percent:0;mso-height-percent:0;mso-wrap-distance-left:9pt;mso-wrap-distance-top:0;mso-wrap-distance-right:9pt;mso-wrap-distance-bottom:0;mso-position-horizontal:left;mso-position-horizontal-relative:margin;mso-position-vertical:top;mso-position-vertical-relative:margin;mso-width-percent:0;mso-height-percent:0;mso-width-relative:margin;mso-height-relative:margin;v-text-anchor:top" o:gfxdata="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" o:allowoverlap="f" stroked="f">
+              <v:shape w14:anchorId="229C50FF" id="_x0000_s1037" type="#_x0000_t202" style="position:absolute;left:0;text-align:left;margin-left:0;margin-top:0;width:239.55pt;height:170.35pt;z-index:251661312;visibility:visible;mso-wrap-style:square;mso-width-percent:0;mso-height-percent:0;mso-wrap-distance-left:9pt;mso-wrap-distance-top:0;mso-wrap-distance-right:9pt;mso-wrap-distance-bottom:0;mso-position-horizontal:left;mso-position-horizontal-relative:margin;mso-position-vertical:top;mso-position-vertical-relative:margin;mso-width-percent:0;mso-height-percent:0;mso-width-relative:margin;mso-height-relative:margin;v-text-anchor:top" o:gfxdata="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" o:allowoverlap="f" stroked="f">
                 <v:textbox>
                   <w:txbxContent>
                     <w:p>
@@ -12292,27 +12107,14 @@
                       <w:r>
                         <w:t xml:space="preserve">Figure </w:t>
                       </w:r>
-                      <w:r>
-                        <w:fldChar w:fldCharType="begin"/>
-                      </w:r>
-                      <w:r>
-                        <w:instrText xml:space="preserve"> SEQ Figure \* ARABIC </w:instrText>
-                      </w:r>
-                      <w:r>
-                        <w:fldChar w:fldCharType="separate"/>
-                      </w:r>
-                      <w:r>
-                        <w:rPr>
-                          <w:noProof/>
-                        </w:rPr>
-                        <w:t>9</w:t>
-                      </w:r>
-                      <w:r>
-                        <w:rPr>
-                          <w:noProof/>
-                        </w:rPr>
-                        <w:fldChar w:fldCharType="end"/>
-                      </w:r>
+                      <w:fldSimple w:instr=" SEQ Figure \* ARABIC ">
+                        <w:r>
+                          <w:rPr>
+                            <w:noProof/>
+                          </w:rPr>
+                          <w:t>9</w:t>
+                        </w:r>
+                      </w:fldSimple>
                       <w:bookmarkEnd w:id="31"/>
                       <w:r>
                         <w:t>. Three monitored repositories in Topology view (Sep 27 2010)</w:t>
@@ -12341,7 +12143,7 @@
         <mc:AlternateContent>
           <mc:Choice Requires="wps">
             <w:drawing>
-              <wp:anchor distT="0" distB="0" distL="114300" distR="114300" simplePos="0" relativeHeight="251667456" behindDoc="0" locked="1" layoutInCell="1" allowOverlap="0" wp14:anchorId="535B4B10" wp14:editId="6D47EC53">
+              <wp:anchor distT="0" distB="0" distL="114300" distR="114300" simplePos="0" relativeHeight="251662336" behindDoc="0" locked="1" layoutInCell="1" allowOverlap="0" wp14:anchorId="535B4B10" wp14:editId="6D47EC53">
                 <wp:simplePos x="0" y="0"/>
                 <wp:positionH relativeFrom="margin">
                   <wp:align>right</wp:align>
@@ -12378,7 +12180,7 @@
                         </a:ln>
                         <a:extLst>
                           <a:ext uri="{91240B29-F687-4f45-9708-019B960494DF}">
-                            <a14:hiddenLine xmlns="" xmlns:mo="http://schemas.microsoft.com/office/mac/office/2008/main" xmlns:mv="urn:schemas-microsoft-com:mac:vml" xmlns:o="urn:schemas-microsoft-com:office:office" xmlns:v="urn:schemas-microsoft-com:vml" xmlns:w10="urn:schemas-microsoft-com:office:word" xmlns:w="http://schemas.openxmlformats.org/wordprocessingml/2006/main" xmlns:a14="http://schemas.microsoft.com/office/drawing/2010/main" w="9525">
+                            <a14:hiddenLine xmlns:a14="http://schemas.microsoft.com/office/drawing/2010/main" xmlns:w="http://schemas.openxmlformats.org/wordprocessingml/2006/main" xmlns:w10="urn:schemas-microsoft-com:office:word" xmlns:v="urn:schemas-microsoft-com:vml" xmlns:o="urn:schemas-microsoft-com:office:office" xmlns:mv="urn:schemas-microsoft-com:mac:vml" xmlns:mo="http://schemas.microsoft.com/office/mac/office/2008/main" xmlns="" w="9525">
                               <a:solidFill>
                                 <a:srgbClr val="000000"/>
                               </a:solidFill>
@@ -12464,27 +12266,14 @@
                             <w:r>
                               <w:t xml:space="preserve">Figure </w:t>
                             </w:r>
-                            <w:r>
-                              <w:fldChar w:fldCharType="begin"/>
-                            </w:r>
-                            <w:r>
-                              <w:instrText xml:space="preserve"> SEQ Figure \* ARABIC </w:instrText>
-                            </w:r>
-                            <w:r>
-                              <w:fldChar w:fldCharType="separate"/>
-                            </w:r>
-                            <w:r>
-                              <w:rPr>
-                                <w:noProof/>
-                              </w:rPr>
-                              <w:t>10</w:t>
-                            </w:r>
-                            <w:r>
-                              <w:rPr>
-                                <w:noProof/>
-                              </w:rPr>
-                              <w:fldChar w:fldCharType="end"/>
-                            </w:r>
+                            <w:fldSimple w:instr=" SEQ Figure \* ARABIC ">
+                              <w:r>
+                                <w:rPr>
+                                  <w:noProof/>
+                                </w:rPr>
+                                <w:t>10</w:t>
+                              </w:r>
+                            </w:fldSimple>
                             <w:bookmarkEnd w:id="32"/>
                             <w:r>
                               <w:t>. Adam’s tracked branches</w:t>
@@ -12510,7 +12299,7 @@
           </mc:Choice>
           <mc:Fallback>
             <w:pict>
-              <v:shape w14:anchorId="535B4B10" id="Text Box 18" o:spid="_x0000_s1038" type="#_x0000_t202" style="position:absolute;left:0;text-align:left;margin-left:188.05pt;margin-top:0;width:239.25pt;height:168.4pt;z-index:251667456;visibility:visible;mso-wrap-style:square;mso-width-percent:0;mso-height-percent:0;mso-wrap-distance-left:9pt;mso-wrap-distance-top:0;mso-wrap-distance-right:9pt;mso-wrap-distance-bottom:0;mso-position-horizontal:right;mso-position-horizontal-relative:margin;mso-position-vertical:top;mso-position-vertical-relative:margin;mso-width-percent:0;mso-height-percent:0;mso-width-relative:margin;mso-height-relative:margin;v-text-anchor:top" o:gfxdata="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" o:allowoverlap="f" stroked="f">
+              <v:shape w14:anchorId="535B4B10" id="Text Box 18" o:spid="_x0000_s1038" type="#_x0000_t202" style="position:absolute;left:0;text-align:left;margin-left:188.05pt;margin-top:0;width:239.25pt;height:168.4pt;z-index:251662336;visibility:visible;mso-wrap-style:square;mso-width-percent:0;mso-height-percent:0;mso-wrap-distance-left:9pt;mso-wrap-distance-top:0;mso-wrap-distance-right:9pt;mso-wrap-distance-bottom:0;mso-position-horizontal:right;mso-position-horizontal-relative:margin;mso-position-vertical:top;mso-position-vertical-relative:margin;mso-width-percent:0;mso-height-percent:0;mso-width-relative:margin;mso-height-relative:margin;v-text-anchor:top" o:gfxdata="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" o:allowoverlap="f" stroked="f">
                 <v:textbox>
                   <w:txbxContent>
                     <w:p>
@@ -12586,27 +12375,14 @@
                       <w:r>
                         <w:t xml:space="preserve">Figure </w:t>
                       </w:r>
-                      <w:r>
-                        <w:fldChar w:fldCharType="begin"/>
-                      </w:r>
-                      <w:r>
-                        <w:instrText xml:space="preserve"> SEQ Figure \* ARABIC </w:instrText>
-                      </w:r>
-                      <w:r>
-                        <w:fldChar w:fldCharType="separate"/>
-                      </w:r>
-                      <w:r>
-                        <w:rPr>
-                          <w:noProof/>
-                        </w:rPr>
-                        <w:t>10</w:t>
-                      </w:r>
-                      <w:r>
-                        <w:rPr>
-                          <w:noProof/>
-                        </w:rPr>
-                        <w:fldChar w:fldCharType="end"/>
-                      </w:r>
+                      <w:fldSimple w:instr=" SEQ Figure \* ARABIC ">
+                        <w:r>
+                          <w:rPr>
+                            <w:noProof/>
+                          </w:rPr>
+                          <w:t>10</w:t>
+                        </w:r>
+                      </w:fldSimple>
                       <w:bookmarkEnd w:id="33"/>
                       <w:r>
                         <w:t>. Adam’s tracked branches</w:t>
@@ -12630,7 +12406,7 @@
         <mc:AlternateContent>
           <mc:Choice Requires="wps">
             <w:drawing>
-              <wp:anchor distT="0" distB="0" distL="114300" distR="114300" simplePos="0" relativeHeight="251671552" behindDoc="0" locked="1" layoutInCell="1" allowOverlap="0" wp14:anchorId="020DD339" wp14:editId="7C33D52B">
+              <wp:anchor distT="0" distB="0" distL="114300" distR="114300" simplePos="0" relativeHeight="251664384" behindDoc="0" locked="1" layoutInCell="1" allowOverlap="0" wp14:anchorId="020DD339" wp14:editId="7C33D52B">
                 <wp:simplePos x="0" y="0"/>
                 <wp:positionH relativeFrom="margin">
                   <wp:posOffset>3345815</wp:posOffset>
@@ -12667,7 +12443,7 @@
                         </a:ln>
                         <a:extLst>
                           <a:ext uri="{91240B29-F687-4f45-9708-019B960494DF}">
-                            <a14:hiddenLine xmlns="" xmlns:mo="http://schemas.microsoft.com/office/mac/office/2008/main" xmlns:mv="urn:schemas-microsoft-com:mac:vml" xmlns:o="urn:schemas-microsoft-com:office:office" xmlns:v="urn:schemas-microsoft-com:vml" xmlns:w10="urn:schemas-microsoft-com:office:word" xmlns:w="http://schemas.openxmlformats.org/wordprocessingml/2006/main" xmlns:a14="http://schemas.microsoft.com/office/drawing/2010/main" w="9525">
+                            <a14:hiddenLine xmlns:a14="http://schemas.microsoft.com/office/drawing/2010/main" xmlns:w="http://schemas.openxmlformats.org/wordprocessingml/2006/main" xmlns:w10="urn:schemas-microsoft-com:office:word" xmlns:v="urn:schemas-microsoft-com:vml" xmlns:o="urn:schemas-microsoft-com:office:office" xmlns:mv="urn:schemas-microsoft-com:mac:vml" xmlns:mo="http://schemas.microsoft.com/office/mac/office/2008/main" xmlns="" w="9525">
                               <a:solidFill>
                                 <a:srgbClr val="000000"/>
                               </a:solidFill>
@@ -12754,27 +12530,14 @@
                             <w:r>
                               <w:t xml:space="preserve">Figure </w:t>
                             </w:r>
-                            <w:r>
-                              <w:fldChar w:fldCharType="begin"/>
-                            </w:r>
-                            <w:r>
-                              <w:instrText xml:space="preserve"> SEQ Figure \* ARABIC </w:instrText>
-                            </w:r>
-                            <w:r>
-                              <w:fldChar w:fldCharType="separate"/>
-                            </w:r>
-                            <w:r>
-                              <w:rPr>
-                                <w:noProof/>
-                              </w:rPr>
-                              <w:t>11</w:t>
-                            </w:r>
-                            <w:r>
-                              <w:rPr>
-                                <w:noProof/>
-                              </w:rPr>
-                              <w:fldChar w:fldCharType="end"/>
-                            </w:r>
+                            <w:fldSimple w:instr=" SEQ Figure \* ARABIC ">
+                              <w:r>
+                                <w:rPr>
+                                  <w:noProof/>
+                                </w:rPr>
+                                <w:t>11</w:t>
+                              </w:r>
+                            </w:fldSimple>
                             <w:bookmarkEnd w:id="34"/>
                             <w:r>
                               <w:t>. Aakoch’s commit history</w:t>
@@ -12800,7 +12563,7 @@
           </mc:Choice>
           <mc:Fallback>
             <w:pict>
-              <v:shape w14:anchorId="020DD339" id="Text Box 19" o:spid="_x0000_s1039" type="#_x0000_t202" style="position:absolute;left:0;text-align:left;margin-left:263.45pt;margin-top:162.1pt;width:240.65pt;height:115.05pt;z-index:251671552;visibility:visible;mso-wrap-style:square;mso-width-percent:0;mso-height-percent:0;mso-wrap-distance-left:9pt;mso-wrap-distance-top:0;mso-wrap-distance-right:9pt;mso-wrap-distance-bottom:0;mso-position-horizontal:absolute;mso-position-horizontal-relative:margin;mso-position-vertical:absolute;mso-position-vertical-relative:margin;mso-width-percent:0;mso-height-percent:0;mso-width-relative:margin;mso-height-relative:margin;v-text-anchor:top" o:gfxdata="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" o:allowoverlap="f" stroked="f">
+              <v:shape w14:anchorId="020DD339" id="Text Box 19" o:spid="_x0000_s1039" type="#_x0000_t202" style="position:absolute;left:0;text-align:left;margin-left:263.45pt;margin-top:162.1pt;width:240.65pt;height:115.05pt;z-index:251664384;visibility:visible;mso-wrap-style:square;mso-width-percent:0;mso-height-percent:0;mso-wrap-distance-left:9pt;mso-wrap-distance-top:0;mso-wrap-distance-right:9pt;mso-wrap-distance-bottom:0;mso-position-horizontal:absolute;mso-position-horizontal-relative:margin;mso-position-vertical:absolute;mso-position-vertical-relative:margin;mso-width-percent:0;mso-height-percent:0;mso-width-relative:margin;mso-height-relative:margin;v-text-anchor:top" o:gfxdata="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" o:allowoverlap="f" stroked="f">
                 <v:textbox>
                   <w:txbxContent>
                     <w:p>
@@ -12877,27 +12640,14 @@
                       <w:r>
                         <w:t xml:space="preserve">Figure </w:t>
                       </w:r>
-                      <w:r>
-                        <w:fldChar w:fldCharType="begin"/>
-                      </w:r>
-                      <w:r>
-                        <w:instrText xml:space="preserve"> SEQ Figure \* ARABIC </w:instrText>
-                      </w:r>
-                      <w:r>
-                        <w:fldChar w:fldCharType="separate"/>
-                      </w:r>
-                      <w:r>
-                        <w:rPr>
-                          <w:noProof/>
-                        </w:rPr>
-                        <w:t>11</w:t>
-                      </w:r>
-                      <w:r>
-                        <w:rPr>
-                          <w:noProof/>
-                        </w:rPr>
-                        <w:fldChar w:fldCharType="end"/>
-                      </w:r>
+                      <w:fldSimple w:instr=" SEQ Figure \* ARABIC ">
+                        <w:r>
+                          <w:rPr>
+                            <w:noProof/>
+                          </w:rPr>
+                          <w:t>11</w:t>
+                        </w:r>
+                      </w:fldSimple>
                       <w:bookmarkEnd w:id="35"/>
                       <w:r>
                         <w:t>. Aakoch’s commit history</w:t>
@@ -12921,7 +12671,7 @@
         <mc:AlternateContent>
           <mc:Choice Requires="wps">
             <w:drawing>
-              <wp:anchor distT="0" distB="0" distL="114300" distR="114300" simplePos="0" relativeHeight="251673600" behindDoc="0" locked="1" layoutInCell="1" allowOverlap="0" wp14:anchorId="56311E4D" wp14:editId="51DFC830">
+              <wp:anchor distT="0" distB="0" distL="114300" distR="114300" simplePos="0" relativeHeight="251665408" behindDoc="0" locked="1" layoutInCell="1" allowOverlap="0" wp14:anchorId="56311E4D" wp14:editId="51DFC830">
                 <wp:simplePos x="0" y="0"/>
                 <wp:positionH relativeFrom="margin">
                   <wp:posOffset>3352800</wp:posOffset>
@@ -12958,7 +12708,7 @@
                         </a:ln>
                         <a:extLst>
                           <a:ext uri="{91240B29-F687-4f45-9708-019B960494DF}">
-                            <a14:hiddenLine xmlns="" xmlns:mo="http://schemas.microsoft.com/office/mac/office/2008/main" xmlns:mv="urn:schemas-microsoft-com:mac:vml" xmlns:o="urn:schemas-microsoft-com:office:office" xmlns:v="urn:schemas-microsoft-com:vml" xmlns:w10="urn:schemas-microsoft-com:office:word" xmlns:w="http://schemas.openxmlformats.org/wordprocessingml/2006/main" xmlns:a14="http://schemas.microsoft.com/office/drawing/2010/main" w="9525">
+                            <a14:hiddenLine xmlns:a14="http://schemas.microsoft.com/office/drawing/2010/main" xmlns:w="http://schemas.openxmlformats.org/wordprocessingml/2006/main" xmlns:w10="urn:schemas-microsoft-com:office:word" xmlns:v="urn:schemas-microsoft-com:vml" xmlns:o="urn:schemas-microsoft-com:office:office" xmlns:mv="urn:schemas-microsoft-com:mac:vml" xmlns:mo="http://schemas.microsoft.com/office/mac/office/2008/main" xmlns="" w="9525">
                               <a:solidFill>
                                 <a:srgbClr val="000000"/>
                               </a:solidFill>
@@ -13023,7 +12773,7 @@
                                           </a:ln>
                                           <a:extLst>
                                             <a:ext uri="{53640926-AAD7-44d8-BBD7-CCE9431645EC}">
-                                              <a14:shadowObscured xmlns="" xmlns:mo="http://schemas.microsoft.com/office/mac/office/2008/main" xmlns:mv="urn:schemas-microsoft-com:mac:vml" xmlns:o="urn:schemas-microsoft-com:office:office" xmlns:v="urn:schemas-microsoft-com:vml" xmlns:w10="urn:schemas-microsoft-com:office:word" xmlns:w="http://schemas.openxmlformats.org/wordprocessingml/2006/main" xmlns:a14="http://schemas.microsoft.com/office/drawing/2010/main"/>
+                                              <a14:shadowObscured xmlns:a14="http://schemas.microsoft.com/office/drawing/2010/main" xmlns:w="http://schemas.openxmlformats.org/wordprocessingml/2006/main" xmlns:w10="urn:schemas-microsoft-com:office:word" xmlns:v="urn:schemas-microsoft-com:vml" xmlns:o="urn:schemas-microsoft-com:office:office" xmlns:mv="urn:schemas-microsoft-com:mac:vml" xmlns:mo="http://schemas.microsoft.com/office/mac/office/2008/main" xmlns=""/>
                                             </a:ext>
                                           </a:extLst>
                                         </pic:spPr>
@@ -13047,27 +12797,14 @@
                             <w:r>
                               <w:t xml:space="preserve">Figure </w:t>
                             </w:r>
-                            <w:r>
-                              <w:fldChar w:fldCharType="begin"/>
-                            </w:r>
-                            <w:r>
-                              <w:instrText xml:space="preserve"> SEQ Figure \* ARABIC </w:instrText>
-                            </w:r>
-                            <w:r>
-                              <w:fldChar w:fldCharType="separate"/>
-                            </w:r>
-                            <w:r>
-                              <w:rPr>
-                                <w:noProof/>
-                              </w:rPr>
-                              <w:t>12</w:t>
-                            </w:r>
-                            <w:r>
-                              <w:rPr>
-                                <w:noProof/>
-                              </w:rPr>
-                              <w:fldChar w:fldCharType="end"/>
-                            </w:r>
+                            <w:fldSimple w:instr=" SEQ Figure \* ARABIC ">
+                              <w:r>
+                                <w:rPr>
+                                  <w:noProof/>
+                                </w:rPr>
+                                <w:t>12</w:t>
+                              </w:r>
+                            </w:fldSimple>
                             <w:bookmarkEnd w:id="36"/>
                             <w:r>
                               <w:t>. Jeresig’s tracked branches</w:t>
@@ -13093,7 +12830,7 @@
           </mc:Choice>
           <mc:Fallback>
             <w:pict>
-              <v:shape w14:anchorId="56311E4D" id="Text Box 21" o:spid="_x0000_s1040" type="#_x0000_t202" style="position:absolute;left:0;text-align:left;margin-left:264pt;margin-top:283.05pt;width:240.1pt;height:149.4pt;z-index:251673600;visibility:visible;mso-wrap-style:square;mso-width-percent:0;mso-height-percent:0;mso-wrap-distance-left:9pt;mso-wrap-distance-top:0;mso-wrap-distance-right:9pt;mso-wrap-distance-bottom:0;mso-position-horizontal:absolute;mso-position-horizontal-relative:margin;mso-position-vertical:absolute;mso-position-vertical-relative:margin;mso-width-percent:0;mso-height-percent:0;mso-width-relative:margin;mso-height-relative:margin;v-text-anchor:top" o:gfxdata="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" o:allowoverlap="f" stroked="f">
+              <v:shape w14:anchorId="56311E4D" id="Text Box 21" o:spid="_x0000_s1040" type="#_x0000_t202" style="position:absolute;left:0;text-align:left;margin-left:264pt;margin-top:283.05pt;width:240.1pt;height:149.4pt;z-index:251665408;visibility:visible;mso-wrap-style:square;mso-width-percent:0;mso-height-percent:0;mso-wrap-distance-left:9pt;mso-wrap-distance-top:0;mso-wrap-distance-right:9pt;mso-wrap-distance-bottom:0;mso-position-horizontal:absolute;mso-position-horizontal-relative:margin;mso-position-vertical:absolute;mso-position-vertical-relative:margin;mso-width-percent:0;mso-height-percent:0;mso-width-relative:margin;mso-height-relative:margin;v-text-anchor:top" o:gfxdata="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" o:allowoverlap="f" stroked="f">
                 <v:textbox>
                   <w:txbxContent>
                     <w:p>
@@ -13148,7 +12885,7 @@
                                     </a:ln>
                                     <a:extLst>
                                       <a:ext uri="{53640926-AAD7-44d8-BBD7-CCE9431645EC}">
-                                        <a14:shadowObscured xmlns="" xmlns:mo="http://schemas.microsoft.com/office/mac/office/2008/main" xmlns:mv="urn:schemas-microsoft-com:mac:vml" xmlns:o="urn:schemas-microsoft-com:office:office" xmlns:v="urn:schemas-microsoft-com:vml" xmlns:w10="urn:schemas-microsoft-com:office:word" xmlns:w="http://schemas.openxmlformats.org/wordprocessingml/2006/main" xmlns:a14="http://schemas.microsoft.com/office/drawing/2010/main"/>
+                                        <a14:shadowObscured xmlns:a14="http://schemas.microsoft.com/office/drawing/2010/main" xmlns:w="http://schemas.openxmlformats.org/wordprocessingml/2006/main" xmlns:w10="urn:schemas-microsoft-com:office:word" xmlns:v="urn:schemas-microsoft-com:vml" xmlns:o="urn:schemas-microsoft-com:office:office" xmlns:mv="urn:schemas-microsoft-com:mac:vml" xmlns:mo="http://schemas.microsoft.com/office/mac/office/2008/main" xmlns=""/>
                                       </a:ext>
                                     </a:extLst>
                                   </pic:spPr>
@@ -13172,27 +12909,14 @@
                       <w:r>
                         <w:t xml:space="preserve">Figure </w:t>
                       </w:r>
-                      <w:r>
-                        <w:fldChar w:fldCharType="begin"/>
-                      </w:r>
-                      <w:r>
-                        <w:instrText xml:space="preserve"> SEQ Figure \* ARABIC </w:instrText>
-                      </w:r>
-                      <w:r>
-                        <w:fldChar w:fldCharType="separate"/>
-                      </w:r>
-                      <w:r>
-                        <w:rPr>
-                          <w:noProof/>
-                        </w:rPr>
-                        <w:t>12</w:t>
-                      </w:r>
-                      <w:r>
-                        <w:rPr>
-                          <w:noProof/>
-                        </w:rPr>
-                        <w:fldChar w:fldCharType="end"/>
-                      </w:r>
+                      <w:fldSimple w:instr=" SEQ Figure \* ARABIC ">
+                        <w:r>
+                          <w:rPr>
+                            <w:noProof/>
+                          </w:rPr>
+                          <w:t>12</w:t>
+                        </w:r>
+                      </w:fldSimple>
                       <w:bookmarkEnd w:id="37"/>
                       <w:r>
                         <w:t>. Jeresig’s tracked branches</w:t>
@@ -13457,7 +13181,7 @@
         <mc:AlternateContent>
           <mc:Choice Requires="wps">
             <w:drawing>
-              <wp:anchor distT="0" distB="0" distL="114300" distR="114300" simplePos="0" relativeHeight="251634688" behindDoc="0" locked="1" layoutInCell="1" allowOverlap="0" wp14:anchorId="6561CBDC" wp14:editId="280A37B7">
+              <wp:anchor distT="0" distB="0" distL="114300" distR="114300" simplePos="0" relativeHeight="251648000" behindDoc="0" locked="1" layoutInCell="1" allowOverlap="0" wp14:anchorId="6561CBDC" wp14:editId="280A37B7">
                 <wp:simplePos x="0" y="0"/>
                 <wp:positionH relativeFrom="margin">
                   <wp:posOffset>3345815</wp:posOffset>
@@ -13494,7 +13218,7 @@
                         </a:ln>
                         <a:extLst>
                           <a:ext uri="{91240B29-F687-4f45-9708-019B960494DF}">
-                            <a14:hiddenLine xmlns="" xmlns:mo="http://schemas.microsoft.com/office/mac/office/2008/main" xmlns:mv="urn:schemas-microsoft-com:mac:vml" xmlns:o="urn:schemas-microsoft-com:office:office" xmlns:v="urn:schemas-microsoft-com:vml" xmlns:w10="urn:schemas-microsoft-com:office:word" xmlns:w="http://schemas.openxmlformats.org/wordprocessingml/2006/main" xmlns:a14="http://schemas.microsoft.com/office/drawing/2010/main" w="9525">
+                            <a14:hiddenLine xmlns:a14="http://schemas.microsoft.com/office/drawing/2010/main" xmlns:w="http://schemas.openxmlformats.org/wordprocessingml/2006/main" xmlns:w10="urn:schemas-microsoft-com:office:word" xmlns:v="urn:schemas-microsoft-com:vml" xmlns:o="urn:schemas-microsoft-com:office:office" xmlns:mv="urn:schemas-microsoft-com:mac:vml" xmlns:mo="http://schemas.microsoft.com/office/mac/office/2008/main" xmlns="" w="9525">
                               <a:solidFill>
                                 <a:srgbClr val="000000"/>
                               </a:solidFill>
@@ -13519,27 +13243,14 @@
                             <w:r>
                               <w:t xml:space="preserve">Table </w:t>
                             </w:r>
-                            <w:r>
-                              <w:fldChar w:fldCharType="begin"/>
-                            </w:r>
-                            <w:r>
-                              <w:instrText xml:space="preserve"> SEQ Table \* ARABIC </w:instrText>
-                            </w:r>
-                            <w:r>
-                              <w:fldChar w:fldCharType="separate"/>
-                            </w:r>
-                            <w:r>
-                              <w:rPr>
-                                <w:noProof/>
-                              </w:rPr>
-                              <w:t>3</w:t>
-                            </w:r>
-                            <w:r>
-                              <w:rPr>
-                                <w:noProof/>
-                              </w:rPr>
-                              <w:fldChar w:fldCharType="end"/>
-                            </w:r>
+                            <w:fldSimple w:instr=" SEQ Table \* ARABIC ">
+                              <w:r>
+                                <w:rPr>
+                                  <w:noProof/>
+                                </w:rPr>
+                                <w:t>3</w:t>
+                              </w:r>
+                            </w:fldSimple>
                             <w:bookmarkEnd w:id="38"/>
                             <w:r>
                               <w:t>.</w:t>
@@ -14359,7 +14070,7 @@
           </mc:Choice>
           <mc:Fallback>
             <w:pict>
-              <v:shape w14:anchorId="6561CBDC" id="Text Box 31" o:spid="_x0000_s1041" type="#_x0000_t202" style="position:absolute;left:0;text-align:left;margin-left:263.45pt;margin-top:270.2pt;width:239.55pt;height:75.4pt;z-index:251634688;visibility:visible;mso-wrap-style:square;mso-width-percent:0;mso-height-percent:0;mso-wrap-distance-left:9pt;mso-wrap-distance-top:0;mso-wrap-distance-right:9pt;mso-wrap-distance-bottom:0;mso-position-horizontal:absolute;mso-position-horizontal-relative:margin;mso-position-vertical:absolute;mso-position-vertical-relative:page;mso-width-percent:0;mso-height-percent:0;mso-width-relative:margin;mso-height-relative:margin;v-text-anchor:top" o:gfxdata="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" o:allowoverlap="f" stroked="f">
+              <v:shape w14:anchorId="6561CBDC" id="Text Box 31" o:spid="_x0000_s1041" type="#_x0000_t202" style="position:absolute;left:0;text-align:left;margin-left:263.45pt;margin-top:270.2pt;width:239.55pt;height:75.4pt;z-index:251648000;visibility:visible;mso-wrap-style:square;mso-width-percent:0;mso-height-percent:0;mso-wrap-distance-left:9pt;mso-wrap-distance-top:0;mso-wrap-distance-right:9pt;mso-wrap-distance-bottom:0;mso-position-horizontal:absolute;mso-position-horizontal-relative:margin;mso-position-vertical:absolute;mso-position-vertical-relative:page;mso-width-percent:0;mso-height-percent:0;mso-width-relative:margin;mso-height-relative:margin;v-text-anchor:top" o:gfxdata="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" o:allowoverlap="f" stroked="f">
                 <v:textbox inset="0,0,0,0">
                   <w:txbxContent>
                     <w:p>
@@ -14374,27 +14085,14 @@
                       <w:r>
                         <w:t xml:space="preserve">Table </w:t>
                       </w:r>
-                      <w:r>
-                        <w:fldChar w:fldCharType="begin"/>
-                      </w:r>
-                      <w:r>
-                        <w:instrText xml:space="preserve"> SEQ Table \* ARABIC </w:instrText>
-                      </w:r>
-                      <w:r>
-                        <w:fldChar w:fldCharType="separate"/>
-                      </w:r>
-                      <w:r>
-                        <w:rPr>
-                          <w:noProof/>
-                        </w:rPr>
-                        <w:t>3</w:t>
-                      </w:r>
-                      <w:r>
-                        <w:rPr>
-                          <w:noProof/>
-                        </w:rPr>
-                        <w:fldChar w:fldCharType="end"/>
-                      </w:r>
+                      <w:fldSimple w:instr=" SEQ Table \* ARABIC ">
+                        <w:r>
+                          <w:rPr>
+                            <w:noProof/>
+                          </w:rPr>
+                          <w:t>3</w:t>
+                        </w:r>
+                      </w:fldSimple>
                       <w:bookmarkEnd w:id="39"/>
                       <w:r>
                         <w:t>.</w:t>
@@ -15502,7 +15200,7 @@
         <mc:AlternateContent>
           <mc:Choice Requires="wps">
             <w:drawing>
-              <wp:anchor distT="0" distB="0" distL="114300" distR="114300" simplePos="0" relativeHeight="251642880" behindDoc="0" locked="1" layoutInCell="1" allowOverlap="0" wp14:anchorId="0BCF5FBF" wp14:editId="1CA1E2E5">
+              <wp:anchor distT="0" distB="0" distL="114300" distR="114300" simplePos="0" relativeHeight="251652096" behindDoc="0" locked="1" layoutInCell="1" allowOverlap="0" wp14:anchorId="0BCF5FBF" wp14:editId="1CA1E2E5">
                 <wp:simplePos x="0" y="0"/>
                 <wp:positionH relativeFrom="margin">
                   <wp:posOffset>0</wp:posOffset>
@@ -15539,7 +15237,7 @@
                         </a:ln>
                         <a:extLst>
                           <a:ext uri="{91240B29-F687-4f45-9708-019B960494DF}">
-                            <a14:hiddenLine xmlns="" xmlns:mo="http://schemas.microsoft.com/office/mac/office/2008/main" xmlns:mv="urn:schemas-microsoft-com:mac:vml" xmlns:o="urn:schemas-microsoft-com:office:office" xmlns:v="urn:schemas-microsoft-com:vml" xmlns:w10="urn:schemas-microsoft-com:office:word" xmlns:w="http://schemas.openxmlformats.org/wordprocessingml/2006/main" xmlns:a14="http://schemas.microsoft.com/office/drawing/2010/main" w="9525">
+                            <a14:hiddenLine xmlns:a14="http://schemas.microsoft.com/office/drawing/2010/main" xmlns:w="http://schemas.openxmlformats.org/wordprocessingml/2006/main" xmlns:w10="urn:schemas-microsoft-com:office:word" xmlns:v="urn:schemas-microsoft-com:vml" xmlns:o="urn:schemas-microsoft-com:office:office" xmlns:mv="urn:schemas-microsoft-com:mac:vml" xmlns:mo="http://schemas.microsoft.com/office/mac/office/2008/main" xmlns="" w="9525">
                               <a:solidFill>
                                 <a:srgbClr val="000000"/>
                               </a:solidFill>
@@ -15561,27 +15259,14 @@
                             <w:r>
                               <w:t xml:space="preserve">Table </w:t>
                             </w:r>
-                            <w:r>
-                              <w:fldChar w:fldCharType="begin"/>
-                            </w:r>
-                            <w:r>
-                              <w:instrText xml:space="preserve"> SEQ Table \* ARABIC </w:instrText>
-                            </w:r>
-                            <w:r>
-                              <w:fldChar w:fldCharType="separate"/>
-                            </w:r>
-                            <w:r>
-                              <w:rPr>
-                                <w:noProof/>
-                              </w:rPr>
-                              <w:t>4</w:t>
-                            </w:r>
-                            <w:r>
-                              <w:rPr>
-                                <w:noProof/>
-                              </w:rPr>
-                              <w:fldChar w:fldCharType="end"/>
-                            </w:r>
+                            <w:fldSimple w:instr=" SEQ Table \* ARABIC ">
+                              <w:r>
+                                <w:rPr>
+                                  <w:noProof/>
+                                </w:rPr>
+                                <w:t>4</w:t>
+                              </w:r>
+                            </w:fldSimple>
                             <w:bookmarkEnd w:id="40"/>
                             <w:r>
                               <w:t>.</w:t>
@@ -20066,7 +19751,7 @@
           </mc:Choice>
           <mc:Fallback>
             <w:pict>
-              <v:shape w14:anchorId="0BCF5FBF" id="Text Box 24" o:spid="_x0000_s1042" type="#_x0000_t202" style="position:absolute;left:0;text-align:left;margin-left:0;margin-top:-.05pt;width:7in;height:153.25pt;z-index:251642880;visibility:visible;mso-wrap-style:square;mso-width-percent:0;mso-height-percent:0;mso-wrap-distance-left:9pt;mso-wrap-distance-top:0;mso-wrap-distance-right:9pt;mso-wrap-distance-bottom:0;mso-position-horizontal:absolute;mso-position-horizontal-relative:margin;mso-position-vertical:absolute;mso-position-vertical-relative:margin;mso-width-percent:0;mso-height-percent:0;mso-width-relative:margin;mso-height-relative:margin;v-text-anchor:top" o:gfxdata="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" o:allowoverlap="f" stroked="f">
+              <v:shape w14:anchorId="0BCF5FBF" id="Text Box 24" o:spid="_x0000_s1042" type="#_x0000_t202" style="position:absolute;left:0;text-align:left;margin-left:0;margin-top:-.05pt;width:7in;height:153.25pt;z-index:251652096;visibility:visible;mso-wrap-style:square;mso-width-percent:0;mso-height-percent:0;mso-wrap-distance-left:9pt;mso-wrap-distance-top:0;mso-wrap-distance-right:9pt;mso-wrap-distance-bottom:0;mso-position-horizontal:absolute;mso-position-horizontal-relative:margin;mso-position-vertical:absolute;mso-position-vertical-relative:margin;mso-width-percent:0;mso-height-percent:0;mso-width-relative:margin;mso-height-relative:margin;v-text-anchor:top" o:gfxdata="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" o:allowoverlap="f" stroked="f">
                 <v:textbox inset="0,0,0,0">
                   <w:txbxContent>
                     <w:p>
@@ -20078,27 +19763,14 @@
                       <w:r>
                         <w:t xml:space="preserve">Table </w:t>
                       </w:r>
-                      <w:r>
-                        <w:fldChar w:fldCharType="begin"/>
-                      </w:r>
-                      <w:r>
-                        <w:instrText xml:space="preserve"> SEQ Table \* ARABIC </w:instrText>
-                      </w:r>
-                      <w:r>
-                        <w:fldChar w:fldCharType="separate"/>
-                      </w:r>
-                      <w:r>
-                        <w:rPr>
-                          <w:noProof/>
-                        </w:rPr>
-                        <w:t>4</w:t>
-                      </w:r>
-                      <w:r>
-                        <w:rPr>
-                          <w:noProof/>
-                        </w:rPr>
-                        <w:fldChar w:fldCharType="end"/>
-                      </w:r>
+                      <w:fldSimple w:instr=" SEQ Table \* ARABIC ">
+                        <w:r>
+                          <w:rPr>
+                            <w:noProof/>
+                          </w:rPr>
+                          <w:t>4</w:t>
+                        </w:r>
+                      </w:fldSimple>
                       <w:bookmarkEnd w:id="42"/>
                       <w:r>
                         <w:t>.</w:t>
@@ -25070,7 +24742,7 @@
         <mc:AlternateContent>
           <mc:Choice Requires="wps">
             <w:drawing>
-              <wp:anchor distT="0" distB="0" distL="114300" distR="114300" simplePos="0" relativeHeight="251638784" behindDoc="0" locked="1" layoutInCell="1" allowOverlap="0" wp14:anchorId="59E72140" wp14:editId="4FE155A7">
+              <wp:anchor distT="0" distB="0" distL="114300" distR="114300" simplePos="0" relativeHeight="251650048" behindDoc="0" locked="1" layoutInCell="1" allowOverlap="0" wp14:anchorId="59E72140" wp14:editId="4FE155A7">
                 <wp:simplePos x="0" y="0"/>
                 <wp:positionH relativeFrom="margin">
                   <wp:posOffset>0</wp:posOffset>
@@ -25107,7 +24779,7 @@
                         </a:ln>
                         <a:extLst>
                           <a:ext uri="{91240B29-F687-4f45-9708-019B960494DF}">
-                            <a14:hiddenLine xmlns="" xmlns:mo="http://schemas.microsoft.com/office/mac/office/2008/main" xmlns:mv="urn:schemas-microsoft-com:mac:vml" xmlns:o="urn:schemas-microsoft-com:office:office" xmlns:v="urn:schemas-microsoft-com:vml" xmlns:w10="urn:schemas-microsoft-com:office:word" xmlns:w="http://schemas.openxmlformats.org/wordprocessingml/2006/main" xmlns:a14="http://schemas.microsoft.com/office/drawing/2010/main" w="9525">
+                            <a14:hiddenLine xmlns:a14="http://schemas.microsoft.com/office/drawing/2010/main" xmlns:w="http://schemas.openxmlformats.org/wordprocessingml/2006/main" xmlns:w10="urn:schemas-microsoft-com:office:word" xmlns:v="urn:schemas-microsoft-com:vml" xmlns:o="urn:schemas-microsoft-com:office:office" xmlns:mv="urn:schemas-microsoft-com:mac:vml" xmlns:mo="http://schemas.microsoft.com/office/mac/office/2008/main" xmlns="" w="9525">
                               <a:solidFill>
                                 <a:srgbClr val="000000"/>
                               </a:solidFill>
@@ -25133,27 +24805,14 @@
                             <w:r>
                               <w:t xml:space="preserve">Table </w:t>
                             </w:r>
-                            <w:r>
-                              <w:fldChar w:fldCharType="begin"/>
-                            </w:r>
-                            <w:r>
-                              <w:instrText xml:space="preserve"> SEQ Table \* ARABIC </w:instrText>
-                            </w:r>
-                            <w:r>
-                              <w:fldChar w:fldCharType="separate"/>
-                            </w:r>
-                            <w:r>
-                              <w:rPr>
-                                <w:noProof/>
-                              </w:rPr>
-                              <w:t>5</w:t>
-                            </w:r>
-                            <w:r>
-                              <w:rPr>
-                                <w:noProof/>
-                              </w:rPr>
-                              <w:fldChar w:fldCharType="end"/>
-                            </w:r>
+                            <w:fldSimple w:instr=" SEQ Table \* ARABIC ">
+                              <w:r>
+                                <w:rPr>
+                                  <w:noProof/>
+                                </w:rPr>
+                                <w:t>5</w:t>
+                              </w:r>
+                            </w:fldSimple>
                             <w:bookmarkEnd w:id="44"/>
                             <w:r>
                               <w:t>. Spearman’s rank correlation coefficient between repository size metrics and DyeVC operations time</w:t>
@@ -26165,7 +25824,7 @@
           </mc:Choice>
           <mc:Fallback>
             <w:pict>
-              <v:shape w14:anchorId="59E72140" id="Caixa de texto 14" o:spid="_x0000_s1043" type="#_x0000_t202" style="position:absolute;left:0;text-align:left;margin-left:0;margin-top:-.55pt;width:240.05pt;height:99.75pt;z-index:251638784;visibility:visible;mso-wrap-style:square;mso-width-percent:0;mso-height-percent:0;mso-wrap-distance-left:9pt;mso-wrap-distance-top:0;mso-wrap-distance-right:9pt;mso-wrap-distance-bottom:0;mso-position-horizontal:absolute;mso-position-horizontal-relative:margin;mso-position-vertical:absolute;mso-position-vertical-relative:margin;mso-width-percent:0;mso-height-percent:0;mso-width-relative:page;mso-height-relative:margin;v-text-anchor:top" o:gfxdata="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" o:allowoverlap="f" stroked="f">
+              <v:shape w14:anchorId="59E72140" id="Caixa de texto 14" o:spid="_x0000_s1043" type="#_x0000_t202" style="position:absolute;left:0;text-align:left;margin-left:0;margin-top:-.55pt;width:240.05pt;height:99.75pt;z-index:251650048;visibility:visible;mso-wrap-style:square;mso-width-percent:0;mso-height-percent:0;mso-wrap-distance-left:9pt;mso-wrap-distance-top:0;mso-wrap-distance-right:9pt;mso-wrap-distance-bottom:0;mso-position-horizontal:absolute;mso-position-horizontal-relative:margin;mso-position-vertical:absolute;mso-position-vertical-relative:margin;mso-width-percent:0;mso-height-percent:0;mso-width-relative:page;mso-height-relative:margin;v-text-anchor:top" o:gfxdata="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" o:allowoverlap="f" stroked="f">
                 <v:textbox inset="0,0,0,0">
                   <w:txbxContent>
                     <w:p>
@@ -26181,27 +25840,14 @@
                       <w:r>
                         <w:t xml:space="preserve">Table </w:t>
                       </w:r>
-                      <w:r>
-                        <w:fldChar w:fldCharType="begin"/>
-                      </w:r>
-                      <w:r>
-                        <w:instrText xml:space="preserve"> SEQ Table \* ARABIC </w:instrText>
-                      </w:r>
-                      <w:r>
-                        <w:fldChar w:fldCharType="separate"/>
-                      </w:r>
-                      <w:r>
-                        <w:rPr>
-                          <w:noProof/>
-                        </w:rPr>
-                        <w:t>5</w:t>
-                      </w:r>
-                      <w:r>
-                        <w:rPr>
-                          <w:noProof/>
-                        </w:rPr>
-                        <w:fldChar w:fldCharType="end"/>
-                      </w:r>
+                      <w:fldSimple w:instr=" SEQ Table \* ARABIC ">
+                        <w:r>
+                          <w:rPr>
+                            <w:noProof/>
+                          </w:rPr>
+                          <w:t>5</w:t>
+                        </w:r>
+                      </w:fldSimple>
                       <w:bookmarkEnd w:id="45"/>
                       <w:r>
                         <w:t>. Spearman’s rank correlation coefficient between repository size metrics and DyeVC operations time</w:t>
@@ -30967,7 +30613,7 @@
     </w:rPrDefault>
     <w:pPrDefault/>
   </w:docDefaults>
-  <w:latentStyles w:defLockedState="0" w:defUIPriority="0" w:defSemiHidden="0" w:defUnhideWhenUsed="0" w:defQFormat="0" w:count="373">
+  <w:latentStyles w:defLockedState="0" w:defUIPriority="0" w:defSemiHidden="0" w:defUnhideWhenUsed="0" w:defQFormat="0" w:count="372">
     <w:lsdException w:name="Normal" w:qFormat="1"/>
     <w:lsdException w:name="heading 1" w:uiPriority="99" w:qFormat="1"/>
     <w:lsdException w:name="heading 2" w:uiPriority="99" w:qFormat="1"/>
@@ -31324,7 +30970,6 @@
     <w:lsdException w:name="List Table 6 Colorful Accent 6" w:uiPriority="51"/>
     <w:lsdException w:name="List Table 7 Colorful Accent 6" w:uiPriority="52"/>
     <w:lsdException w:name="Mention" w:semiHidden="1" w:uiPriority="99" w:unhideWhenUsed="1"/>
-    <w:lsdException w:name="Smart Hyperlink" w:semiHidden="1" w:uiPriority="99" w:unhideWhenUsed="1"/>
   </w:latentStyles>
   <w:style w:type="paragraph" w:default="1" w:styleId="Normal">
     <w:name w:val="Normal"/>
@@ -32266,7 +31911,7 @@
 </file>
 
 <file path=customXml/itemProps1.xml><?xml version="1.0" encoding="utf-8"?>
-<ds:datastoreItem xmlns:ds="http://schemas.openxmlformats.org/officeDocument/2006/customXml" ds:itemID="{DBE95CE4-6EC8-45F7-BFDC-BCBEB5535391}">
+<ds:datastoreItem xmlns:ds="http://schemas.openxmlformats.org/officeDocument/2006/customXml" ds:itemID="{7870D01B-8E4C-4D82-A981-F73E204A75EF}">
   <ds:schemaRefs>
     <ds:schemaRef ds:uri="http://schemas.openxmlformats.org/officeDocument/2006/bibliography"/>
   </ds:schemaRefs>

</xml_diff>